<commit_message>
Questions CRUD done and comments CRD done
</commit_message>
<xml_diff>
--- a/Форум за програмисти.docx
+++ b/Форум за програмисти.docx
@@ -17334,8 +17334,9 @@
           <w:rFonts w:ascii="Consolas" w:hAnsi="Consolas" w:cs="Consolas"/>
           <w:sz w:val="19"/>
           <w:szCs w:val="19"/>
-        </w:rPr>
-        <w:t>1</w:t>
+          <w:lang w:val="en-US"/>
+        </w:rPr>
+        <w:t>2</w:t>
       </w:r>
       <w:r>
         <w:rPr>
@@ -20663,6 +20664,9 @@
     <w:p/>
     <w:p>
       <w:r>
+        <w:t>1.</w:t>
+      </w:r>
+      <w:r>
         <w:t>Да се изк</w:t>
       </w:r>
       <w:r>
@@ -20945,7 +20949,7 @@
           <w:sz w:val="19"/>
           <w:szCs w:val="19"/>
         </w:rPr>
-        <w:t xml:space="preserve">     </w:t>
+        <w:t xml:space="preserve">                     </w:t>
       </w:r>
       <w:proofErr w:type="spellStart"/>
       <w:r>
@@ -20993,7 +20997,7 @@
           <w:sz w:val="19"/>
           <w:szCs w:val="19"/>
         </w:rPr>
-        <w:t xml:space="preserve">     </w:t>
+        <w:t xml:space="preserve">                     </w:t>
       </w:r>
       <w:r>
         <w:rPr>
@@ -21110,6 +21114,7 @@
           <w:szCs w:val="19"/>
         </w:rPr>
         <w:tab/>
+        <w:t xml:space="preserve">                </w:t>
       </w:r>
       <w:proofErr w:type="spellStart"/>
       <w:r>
@@ -21174,7 +21179,7 @@
           <w:sz w:val="19"/>
           <w:szCs w:val="19"/>
         </w:rPr>
-        <w:t xml:space="preserve">                </w:t>
+        <w:t xml:space="preserve">                                </w:t>
       </w:r>
       <w:proofErr w:type="spellStart"/>
       <w:r>
@@ -21239,7 +21244,7 @@
           <w:sz w:val="19"/>
           <w:szCs w:val="19"/>
         </w:rPr>
-        <w:t xml:space="preserve">                </w:t>
+        <w:t xml:space="preserve">                                </w:t>
       </w:r>
       <w:proofErr w:type="spellStart"/>
       <w:r>
@@ -21321,6 +21326,7 @@
           <w:szCs w:val="19"/>
         </w:rPr>
         <w:tab/>
+        <w:t xml:space="preserve">                </w:t>
       </w:r>
       <w:proofErr w:type="spellStart"/>
       <w:r>
@@ -21402,6 +21408,7 @@
           <w:szCs w:val="19"/>
         </w:rPr>
         <w:tab/>
+        <w:t xml:space="preserve">                </w:t>
       </w:r>
       <w:proofErr w:type="spellStart"/>
       <w:r>
@@ -21458,7 +21465,7 @@
           <w:sz w:val="19"/>
           <w:szCs w:val="19"/>
         </w:rPr>
-        <w:t xml:space="preserve">                0                          </w:t>
+        <w:t xml:space="preserve">                                0                          </w:t>
       </w:r>
       <w:r>
         <w:rPr>
@@ -21523,7 +21530,7 @@
           <w:sz w:val="19"/>
           <w:szCs w:val="19"/>
         </w:rPr>
-        <w:t xml:space="preserve">                </w:t>
+        <w:t xml:space="preserve">                                </w:t>
       </w:r>
       <w:proofErr w:type="spellStart"/>
       <w:r>
@@ -21685,7 +21692,7 @@
           <w:sz w:val="19"/>
           <w:szCs w:val="19"/>
         </w:rPr>
-        <w:t xml:space="preserve">         </w:t>
+        <w:t xml:space="preserve">                         </w:t>
       </w:r>
       <w:r>
         <w:rPr>
@@ -21776,7 +21783,7 @@
           <w:sz w:val="19"/>
           <w:szCs w:val="19"/>
         </w:rPr>
-        <w:t xml:space="preserve">         </w:t>
+        <w:t xml:space="preserve">                         </w:t>
       </w:r>
       <w:r>
         <w:rPr>
@@ -21927,7 +21934,7 @@
           <w:sz w:val="19"/>
           <w:szCs w:val="19"/>
         </w:rPr>
-        <w:t xml:space="preserve">         </w:t>
+        <w:t xml:space="preserve">                         </w:t>
       </w:r>
       <w:r>
         <w:rPr>
@@ -21975,7 +21982,7 @@
           <w:sz w:val="19"/>
           <w:szCs w:val="19"/>
         </w:rPr>
-        <w:t xml:space="preserve">         </w:t>
+        <w:t xml:space="preserve">                         </w:t>
       </w:r>
       <w:r>
         <w:rPr>
@@ -22083,6 +22090,7 @@
           <w:szCs w:val="19"/>
         </w:rPr>
         <w:tab/>
+        <w:t xml:space="preserve">                </w:t>
       </w:r>
       <w:proofErr w:type="spellStart"/>
       <w:r>
@@ -22139,7 +22147,7 @@
           <w:sz w:val="19"/>
           <w:szCs w:val="19"/>
         </w:rPr>
-        <w:t xml:space="preserve">                </w:t>
+        <w:t xml:space="preserve">                                </w:t>
       </w:r>
       <w:proofErr w:type="spellStart"/>
       <w:r>
@@ -22204,7 +22212,7 @@
           <w:sz w:val="19"/>
           <w:szCs w:val="19"/>
         </w:rPr>
-        <w:t xml:space="preserve">                </w:t>
+        <w:t xml:space="preserve">                                </w:t>
       </w:r>
       <w:proofErr w:type="spellStart"/>
       <w:r>
@@ -22286,6 +22294,7 @@
           <w:szCs w:val="19"/>
         </w:rPr>
         <w:tab/>
+        <w:t xml:space="preserve">                </w:t>
       </w:r>
       <w:proofErr w:type="spellStart"/>
       <w:r>
@@ -22368,6 +22377,7 @@
           <w:szCs w:val="19"/>
         </w:rPr>
         <w:tab/>
+        <w:t xml:space="preserve">                </w:t>
       </w:r>
       <w:proofErr w:type="spellStart"/>
       <w:r>
@@ -22424,7 +22434,7 @@
           <w:sz w:val="19"/>
           <w:szCs w:val="19"/>
         </w:rPr>
-        <w:t xml:space="preserve">                </w:t>
+        <w:t xml:space="preserve">                                </w:t>
       </w:r>
       <w:proofErr w:type="spellStart"/>
       <w:r>
@@ -22497,7 +22507,7 @@
           <w:sz w:val="19"/>
           <w:szCs w:val="19"/>
         </w:rPr>
-        <w:t xml:space="preserve">                </w:t>
+        <w:t xml:space="preserve">                                </w:t>
       </w:r>
       <w:proofErr w:type="spellStart"/>
       <w:r>
@@ -22691,7 +22701,7 @@
           <w:sz w:val="19"/>
           <w:szCs w:val="19"/>
         </w:rPr>
-        <w:t xml:space="preserve">                     </w:t>
+        <w:t xml:space="preserve">                                     </w:t>
       </w:r>
       <w:r>
         <w:rPr>
@@ -22806,7 +22816,7 @@
           <w:sz w:val="19"/>
           <w:szCs w:val="19"/>
         </w:rPr>
-        <w:t xml:space="preserve">         </w:t>
+        <w:t xml:space="preserve">                         </w:t>
       </w:r>
       <w:r>
         <w:rPr>
@@ -22897,7 +22907,7 @@
           <w:sz w:val="19"/>
           <w:szCs w:val="19"/>
         </w:rPr>
-        <w:t xml:space="preserve">                </w:t>
+        <w:t xml:space="preserve">                                </w:t>
       </w:r>
       <w:r>
         <w:rPr>
@@ -23005,7 +23015,7 @@
           <w:sz w:val="19"/>
           <w:szCs w:val="19"/>
         </w:rPr>
-        <w:t xml:space="preserve">                        </w:t>
+        <w:t xml:space="preserve">                                        </w:t>
       </w:r>
       <w:r>
         <w:rPr>
@@ -23163,6 +23173,7 @@
           <w:szCs w:val="19"/>
         </w:rPr>
         <w:tab/>
+        <w:t xml:space="preserve">                </w:t>
       </w:r>
       <w:r>
         <w:rPr>
@@ -23311,6 +23322,14 @@
       <w:r>
         <w:rPr>
           <w:rFonts w:ascii="Consolas" w:hAnsi="Consolas" w:cs="Consolas"/>
+          <w:sz w:val="19"/>
+          <w:szCs w:val="19"/>
+        </w:rPr>
+        <w:t xml:space="preserve">                </w:t>
+      </w:r>
+      <w:r>
+        <w:rPr>
+          <w:rFonts w:ascii="Consolas" w:hAnsi="Consolas" w:cs="Consolas"/>
           <w:color w:val="0000FF"/>
           <w:sz w:val="19"/>
           <w:szCs w:val="19"/>
@@ -23502,6 +23521,50 @@
           <w:szCs w:val="19"/>
         </w:rPr>
         <w:t>lineage</w:t>
+      </w:r>
+      <w:proofErr w:type="spellEnd"/>
+      <w:r>
+        <w:rPr>
+          <w:rFonts w:ascii="Consolas" w:hAnsi="Consolas" w:cs="Consolas"/>
+          <w:color w:val="808080"/>
+          <w:sz w:val="19"/>
+          <w:szCs w:val="19"/>
+        </w:rPr>
+        <w:t>,</w:t>
+      </w:r>
+      <w:r>
+        <w:rPr>
+          <w:rFonts w:ascii="Consolas" w:hAnsi="Consolas" w:cs="Consolas"/>
+          <w:sz w:val="19"/>
+          <w:szCs w:val="19"/>
+        </w:rPr>
+        <w:t xml:space="preserve"> </w:t>
+      </w:r>
+      <w:proofErr w:type="spellStart"/>
+      <w:r>
+        <w:rPr>
+          <w:rFonts w:ascii="Consolas" w:hAnsi="Consolas" w:cs="Consolas"/>
+          <w:sz w:val="19"/>
+          <w:szCs w:val="19"/>
+        </w:rPr>
+        <w:t>Com</w:t>
+      </w:r>
+      <w:r>
+        <w:rPr>
+          <w:rFonts w:ascii="Consolas" w:hAnsi="Consolas" w:cs="Consolas"/>
+          <w:color w:val="808080"/>
+          <w:sz w:val="19"/>
+          <w:szCs w:val="19"/>
+        </w:rPr>
+        <w:t>.</w:t>
+      </w:r>
+      <w:r>
+        <w:rPr>
+          <w:rFonts w:ascii="Consolas" w:hAnsi="Consolas" w:cs="Consolas"/>
+          <w:sz w:val="19"/>
+          <w:szCs w:val="19"/>
+        </w:rPr>
+        <w:t>UserId</w:t>
       </w:r>
       <w:proofErr w:type="spellEnd"/>
     </w:p>
@@ -23520,6 +23583,14 @@
       <w:r>
         <w:rPr>
           <w:rFonts w:ascii="Consolas" w:hAnsi="Consolas" w:cs="Consolas"/>
+          <w:sz w:val="19"/>
+          <w:szCs w:val="19"/>
+        </w:rPr>
+        <w:t xml:space="preserve">                </w:t>
+      </w:r>
+      <w:r>
+        <w:rPr>
+          <w:rFonts w:ascii="Consolas" w:hAnsi="Consolas" w:cs="Consolas"/>
           <w:color w:val="0000FF"/>
           <w:sz w:val="19"/>
           <w:szCs w:val="19"/>
@@ -23585,6 +23656,14 @@
       <w:r>
         <w:rPr>
           <w:rFonts w:ascii="Consolas" w:hAnsi="Consolas" w:cs="Consolas"/>
+          <w:sz w:val="19"/>
+          <w:szCs w:val="19"/>
+        </w:rPr>
+        <w:t xml:space="preserve">                </w:t>
+      </w:r>
+      <w:r>
+        <w:rPr>
+          <w:rFonts w:ascii="Consolas" w:hAnsi="Consolas" w:cs="Consolas"/>
           <w:color w:val="808080"/>
           <w:sz w:val="19"/>
           <w:szCs w:val="19"/>
@@ -23637,6 +23716,7 @@
           <w:szCs w:val="19"/>
         </w:rPr>
         <w:tab/>
+        <w:t xml:space="preserve">                </w:t>
       </w:r>
       <w:r>
         <w:rPr>
@@ -23972,6 +24052,7 @@
           <w:szCs w:val="19"/>
         </w:rPr>
         <w:tab/>
+        <w:t xml:space="preserve">                </w:t>
       </w:r>
       <w:r>
         <w:rPr>
@@ -24060,6 +24141,14 @@
       <w:r>
         <w:rPr>
           <w:rFonts w:ascii="Consolas" w:hAnsi="Consolas" w:cs="Consolas"/>
+          <w:sz w:val="19"/>
+          <w:szCs w:val="19"/>
+        </w:rPr>
+        <w:t xml:space="preserve">                </w:t>
+      </w:r>
+      <w:r>
+        <w:rPr>
+          <w:rFonts w:ascii="Consolas" w:hAnsi="Consolas" w:cs="Consolas"/>
           <w:color w:val="0000FF"/>
           <w:sz w:val="19"/>
           <w:szCs w:val="19"/>
@@ -24153,6 +24242,14 @@
       <w:r>
         <w:rPr>
           <w:rFonts w:ascii="Consolas" w:hAnsi="Consolas" w:cs="Consolas"/>
+          <w:sz w:val="19"/>
+          <w:szCs w:val="19"/>
+        </w:rPr>
+        <w:t xml:space="preserve">                </w:t>
+      </w:r>
+      <w:r>
+        <w:rPr>
+          <w:rFonts w:ascii="Consolas" w:hAnsi="Consolas" w:cs="Consolas"/>
           <w:color w:val="808080"/>
           <w:sz w:val="19"/>
           <w:szCs w:val="19"/>
@@ -24235,6 +24332,14 @@
       <w:r>
         <w:rPr>
           <w:rFonts w:ascii="Consolas" w:hAnsi="Consolas" w:cs="Consolas"/>
+          <w:sz w:val="19"/>
+          <w:szCs w:val="19"/>
+        </w:rPr>
+        <w:t xml:space="preserve">                </w:t>
+      </w:r>
+      <w:r>
+        <w:rPr>
+          <w:rFonts w:ascii="Consolas" w:hAnsi="Consolas" w:cs="Consolas"/>
           <w:color w:val="0000FF"/>
           <w:sz w:val="19"/>
           <w:szCs w:val="19"/>
@@ -24323,11 +24428,20 @@
           <w:rFonts w:ascii="Consolas" w:hAnsi="Consolas" w:cs="Consolas"/>
           <w:sz w:val="19"/>
           <w:szCs w:val="19"/>
+          <w:lang w:val="en-US"/>
         </w:rPr>
       </w:pPr>
       <w:r>
         <w:rPr>
           <w:rFonts w:ascii="Consolas" w:hAnsi="Consolas" w:cs="Consolas"/>
+          <w:sz w:val="19"/>
+          <w:szCs w:val="19"/>
+        </w:rPr>
+        <w:t xml:space="preserve">                </w:t>
+      </w:r>
+      <w:r>
+        <w:rPr>
+          <w:rFonts w:ascii="Consolas" w:hAnsi="Consolas" w:cs="Consolas"/>
           <w:color w:val="0000FF"/>
           <w:sz w:val="19"/>
           <w:szCs w:val="19"/>
@@ -24384,7 +24498,56 @@
           <w:sz w:val="19"/>
           <w:szCs w:val="19"/>
         </w:rPr>
-        <w:t>1</w:t>
+        <w:t xml:space="preserve">5 </w:t>
+      </w:r>
+      <w:r>
+        <w:rPr>
+          <w:rFonts w:ascii="Consolas" w:hAnsi="Consolas" w:cs="Consolas"/>
+          <w:color w:val="008000"/>
+          <w:sz w:val="19"/>
+          <w:szCs w:val="19"/>
+        </w:rPr>
+        <w:t>--</w:t>
+      </w:r>
+      <w:proofErr w:type="spellStart"/>
+      <w:r>
+        <w:rPr>
+          <w:rFonts w:ascii="Consolas" w:hAnsi="Consolas" w:cs="Consolas"/>
+          <w:color w:val="008000"/>
+          <w:sz w:val="19"/>
+          <w:szCs w:val="19"/>
+        </w:rPr>
+        <w:t>with</w:t>
+      </w:r>
+      <w:proofErr w:type="spellEnd"/>
+      <w:r>
+        <w:rPr>
+          <w:rFonts w:ascii="Consolas" w:hAnsi="Consolas" w:cs="Consolas"/>
+          <w:color w:val="008000"/>
+          <w:sz w:val="19"/>
+          <w:szCs w:val="19"/>
+        </w:rPr>
+        <w:t xml:space="preserve"> </w:t>
+      </w:r>
+      <w:proofErr w:type="spellStart"/>
+      <w:r>
+        <w:rPr>
+          <w:rFonts w:ascii="Consolas" w:hAnsi="Consolas" w:cs="Consolas"/>
+          <w:color w:val="008000"/>
+          <w:sz w:val="19"/>
+          <w:szCs w:val="19"/>
+        </w:rPr>
+        <w:t>id</w:t>
+      </w:r>
+      <w:proofErr w:type="spellEnd"/>
+      <w:r>
+        <w:rPr>
+          <w:rFonts w:ascii="Consolas" w:hAnsi="Consolas" w:cs="Consolas"/>
+          <w:color w:val="008000"/>
+          <w:sz w:val="19"/>
+          <w:szCs w:val="19"/>
+        </w:rPr>
+        <w:t xml:space="preserve"> 5</w:t>
       </w:r>
     </w:p>
     <w:p>
@@ -24395,6 +24558,7 @@
         <w:spacing w:after="0" w:line="240" w:lineRule="auto"/>
         <w:rPr>
           <w:rFonts w:ascii="Consolas" w:hAnsi="Consolas" w:cs="Consolas"/>
+          <w:color w:val="808080"/>
           <w:sz w:val="19"/>
           <w:szCs w:val="19"/>
         </w:rPr>
@@ -24402,6 +24566,14 @@
       <w:r>
         <w:rPr>
           <w:rFonts w:ascii="Consolas" w:hAnsi="Consolas" w:cs="Consolas"/>
+          <w:sz w:val="19"/>
+          <w:szCs w:val="19"/>
+        </w:rPr>
+        <w:t xml:space="preserve">                </w:t>
+      </w:r>
+      <w:r>
+        <w:rPr>
+          <w:rFonts w:ascii="Consolas" w:hAnsi="Consolas" w:cs="Consolas"/>
           <w:color w:val="0000FF"/>
           <w:sz w:val="19"/>
           <w:szCs w:val="19"/>
@@ -24515,24 +24687,7 @@
           <w:sz w:val="19"/>
           <w:szCs w:val="19"/>
         </w:rPr>
-        <w:t>Q</w:t>
-      </w:r>
-      <w:r>
-        <w:rPr>
-          <w:rFonts w:ascii="Consolas" w:hAnsi="Consolas" w:cs="Consolas"/>
-          <w:color w:val="808080"/>
-          <w:sz w:val="19"/>
-          <w:szCs w:val="19"/>
-        </w:rPr>
-        <w:t>.</w:t>
-      </w:r>
-      <w:r>
-        <w:rPr>
-          <w:rFonts w:ascii="Consolas" w:hAnsi="Consolas" w:cs="Consolas"/>
-          <w:sz w:val="19"/>
-          <w:szCs w:val="19"/>
-        </w:rPr>
-        <w:t>Id</w:t>
+        <w:t>CommentId</w:t>
       </w:r>
       <w:proofErr w:type="spellEnd"/>
       <w:r>
@@ -24604,10 +24759,4282 @@
           <w:szCs w:val="19"/>
         </w:rPr>
       </w:pPr>
+    </w:p>
+    <w:p>
+      <w:pPr>
+        <w:autoSpaceDE w:val="0"/>
+        <w:autoSpaceDN w:val="0"/>
+        <w:adjustRightInd w:val="0"/>
+        <w:spacing w:after="0" w:line="240" w:lineRule="auto"/>
+        <w:rPr>
+          <w:rFonts w:ascii="Consolas" w:hAnsi="Consolas" w:cs="Consolas"/>
+          <w:sz w:val="19"/>
+          <w:szCs w:val="19"/>
+        </w:rPr>
+      </w:pPr>
+    </w:p>
+    <w:p>
+      <w:pPr>
+        <w:autoSpaceDE w:val="0"/>
+        <w:autoSpaceDN w:val="0"/>
+        <w:adjustRightInd w:val="0"/>
+        <w:spacing w:after="0" w:line="240" w:lineRule="auto"/>
+      </w:pPr>
+      <w:r>
+        <w:t>2.</w:t>
+      </w:r>
+      <w:proofErr w:type="spellStart"/>
+      <w:r>
+        <w:rPr>
+          <w:lang w:val="en-US"/>
+        </w:rPr>
+        <w:t>Тригер</w:t>
+      </w:r>
+      <w:proofErr w:type="spellEnd"/>
+      <w:r>
+        <w:rPr>
+          <w:lang w:val="en-US"/>
+        </w:rPr>
+        <w:t xml:space="preserve"> </w:t>
+      </w:r>
+      <w:r>
+        <w:t>за маркиране на коментарите като изтрити след маркиране на въпрос като изтрит</w:t>
+      </w:r>
+    </w:p>
+    <w:p>
+      <w:pPr>
+        <w:autoSpaceDE w:val="0"/>
+        <w:autoSpaceDN w:val="0"/>
+        <w:adjustRightInd w:val="0"/>
+        <w:spacing w:after="0" w:line="240" w:lineRule="auto"/>
+        <w:rPr>
+          <w:rFonts w:ascii="Consolas" w:hAnsi="Consolas" w:cs="Consolas"/>
+          <w:sz w:val="19"/>
+          <w:szCs w:val="19"/>
+        </w:rPr>
+      </w:pPr>
+    </w:p>
+    <w:p>
+      <w:pPr>
+        <w:autoSpaceDE w:val="0"/>
+        <w:autoSpaceDN w:val="0"/>
+        <w:adjustRightInd w:val="0"/>
+        <w:spacing w:after="0" w:line="240" w:lineRule="auto"/>
+        <w:rPr>
+          <w:rFonts w:ascii="Consolas" w:hAnsi="Consolas" w:cs="Consolas"/>
+          <w:sz w:val="19"/>
+          <w:szCs w:val="19"/>
+        </w:rPr>
+      </w:pPr>
+    </w:p>
+    <w:p>
+      <w:pPr>
+        <w:autoSpaceDE w:val="0"/>
+        <w:autoSpaceDN w:val="0"/>
+        <w:adjustRightInd w:val="0"/>
+        <w:spacing w:after="0" w:line="240" w:lineRule="auto"/>
+        <w:rPr>
+          <w:rFonts w:ascii="Consolas" w:hAnsi="Consolas" w:cs="Consolas"/>
+          <w:sz w:val="19"/>
+          <w:szCs w:val="19"/>
+        </w:rPr>
+      </w:pPr>
+      <w:r>
+        <w:rPr>
+          <w:rFonts w:ascii="Consolas" w:hAnsi="Consolas" w:cs="Consolas"/>
+          <w:color w:val="0000FF"/>
+          <w:sz w:val="19"/>
+          <w:szCs w:val="19"/>
+        </w:rPr>
+        <w:t>CREATE</w:t>
+      </w:r>
+      <w:r>
+        <w:rPr>
+          <w:rFonts w:ascii="Consolas" w:hAnsi="Consolas" w:cs="Consolas"/>
+          <w:sz w:val="19"/>
+          <w:szCs w:val="19"/>
+        </w:rPr>
+        <w:t xml:space="preserve"> </w:t>
+      </w:r>
+      <w:r>
+        <w:rPr>
+          <w:rFonts w:ascii="Consolas" w:hAnsi="Consolas" w:cs="Consolas"/>
+          <w:color w:val="0000FF"/>
+          <w:sz w:val="19"/>
+          <w:szCs w:val="19"/>
+        </w:rPr>
+        <w:t>TRIGGER</w:t>
+      </w:r>
+      <w:r>
+        <w:rPr>
+          <w:rFonts w:ascii="Consolas" w:hAnsi="Consolas" w:cs="Consolas"/>
+          <w:sz w:val="19"/>
+          <w:szCs w:val="19"/>
+        </w:rPr>
+        <w:t xml:space="preserve"> </w:t>
+      </w:r>
+      <w:proofErr w:type="spellStart"/>
+      <w:r>
+        <w:rPr>
+          <w:rFonts w:ascii="Consolas" w:hAnsi="Consolas" w:cs="Consolas"/>
+          <w:sz w:val="19"/>
+          <w:szCs w:val="19"/>
+        </w:rPr>
+        <w:t>Post_delete</w:t>
+      </w:r>
+      <w:proofErr w:type="spellEnd"/>
+      <w:r>
+        <w:rPr>
+          <w:rFonts w:ascii="Consolas" w:hAnsi="Consolas" w:cs="Consolas"/>
+          <w:sz w:val="19"/>
+          <w:szCs w:val="19"/>
+        </w:rPr>
+        <w:t xml:space="preserve"> </w:t>
+      </w:r>
+      <w:r>
+        <w:rPr>
+          <w:rFonts w:ascii="Consolas" w:hAnsi="Consolas" w:cs="Consolas"/>
+          <w:color w:val="0000FF"/>
+          <w:sz w:val="19"/>
+          <w:szCs w:val="19"/>
+        </w:rPr>
+        <w:t>ON</w:t>
+      </w:r>
+      <w:r>
+        <w:rPr>
+          <w:rFonts w:ascii="Consolas" w:hAnsi="Consolas" w:cs="Consolas"/>
+          <w:sz w:val="19"/>
+          <w:szCs w:val="19"/>
+        </w:rPr>
+        <w:t xml:space="preserve"> </w:t>
+      </w:r>
+      <w:proofErr w:type="spellStart"/>
+      <w:r>
+        <w:rPr>
+          <w:rFonts w:ascii="Consolas" w:hAnsi="Consolas" w:cs="Consolas"/>
+          <w:sz w:val="19"/>
+          <w:szCs w:val="19"/>
+        </w:rPr>
+        <w:t>Questions</w:t>
+      </w:r>
+      <w:proofErr w:type="spellEnd"/>
+      <w:r>
+        <w:rPr>
+          <w:rFonts w:ascii="Consolas" w:hAnsi="Consolas" w:cs="Consolas"/>
+          <w:sz w:val="19"/>
+          <w:szCs w:val="19"/>
+        </w:rPr>
+        <w:t xml:space="preserve"> </w:t>
+      </w:r>
+      <w:r>
+        <w:rPr>
+          <w:rFonts w:ascii="Consolas" w:hAnsi="Consolas" w:cs="Consolas"/>
+          <w:color w:val="0000FF"/>
+          <w:sz w:val="19"/>
+          <w:szCs w:val="19"/>
+        </w:rPr>
+        <w:t>AFTER</w:t>
+      </w:r>
+      <w:r>
+        <w:rPr>
+          <w:rFonts w:ascii="Consolas" w:hAnsi="Consolas" w:cs="Consolas"/>
+          <w:sz w:val="19"/>
+          <w:szCs w:val="19"/>
+        </w:rPr>
+        <w:t xml:space="preserve"> </w:t>
+      </w:r>
+      <w:r>
+        <w:rPr>
+          <w:rFonts w:ascii="Consolas" w:hAnsi="Consolas" w:cs="Consolas"/>
+          <w:color w:val="FF00FF"/>
+          <w:sz w:val="19"/>
+          <w:szCs w:val="19"/>
+        </w:rPr>
+        <w:t>UPDATE</w:t>
+      </w:r>
+      <w:r>
+        <w:rPr>
+          <w:rFonts w:ascii="Consolas" w:hAnsi="Consolas" w:cs="Consolas"/>
+          <w:sz w:val="19"/>
+          <w:szCs w:val="19"/>
+        </w:rPr>
+        <w:t xml:space="preserve"> </w:t>
+      </w:r>
+    </w:p>
+    <w:p>
+      <w:pPr>
+        <w:autoSpaceDE w:val="0"/>
+        <w:autoSpaceDN w:val="0"/>
+        <w:adjustRightInd w:val="0"/>
+        <w:spacing w:after="0" w:line="240" w:lineRule="auto"/>
+        <w:rPr>
+          <w:rFonts w:ascii="Consolas" w:hAnsi="Consolas" w:cs="Consolas"/>
+          <w:sz w:val="19"/>
+          <w:szCs w:val="19"/>
+        </w:rPr>
+      </w:pPr>
+      <w:r>
+        <w:rPr>
+          <w:rFonts w:ascii="Consolas" w:hAnsi="Consolas" w:cs="Consolas"/>
+          <w:color w:val="0000FF"/>
+          <w:sz w:val="19"/>
+          <w:szCs w:val="19"/>
+        </w:rPr>
+        <w:t>AS</w:t>
+      </w:r>
+    </w:p>
+    <w:p>
+      <w:pPr>
+        <w:autoSpaceDE w:val="0"/>
+        <w:autoSpaceDN w:val="0"/>
+        <w:adjustRightInd w:val="0"/>
+        <w:spacing w:after="0" w:line="240" w:lineRule="auto"/>
+        <w:rPr>
+          <w:rFonts w:ascii="Consolas" w:hAnsi="Consolas" w:cs="Consolas"/>
+          <w:sz w:val="19"/>
+          <w:szCs w:val="19"/>
+        </w:rPr>
+      </w:pPr>
+      <w:r>
+        <w:rPr>
+          <w:rFonts w:ascii="Consolas" w:hAnsi="Consolas" w:cs="Consolas"/>
+          <w:color w:val="0000FF"/>
+          <w:sz w:val="19"/>
+          <w:szCs w:val="19"/>
+        </w:rPr>
+        <w:t>BEGIN</w:t>
+      </w:r>
+    </w:p>
+    <w:p>
+      <w:pPr>
+        <w:autoSpaceDE w:val="0"/>
+        <w:autoSpaceDN w:val="0"/>
+        <w:adjustRightInd w:val="0"/>
+        <w:spacing w:after="0" w:line="240" w:lineRule="auto"/>
+        <w:rPr>
+          <w:rFonts w:ascii="Consolas" w:hAnsi="Consolas" w:cs="Consolas"/>
+          <w:sz w:val="19"/>
+          <w:szCs w:val="19"/>
+        </w:rPr>
+      </w:pPr>
+    </w:p>
+    <w:p>
+      <w:pPr>
+        <w:autoSpaceDE w:val="0"/>
+        <w:autoSpaceDN w:val="0"/>
+        <w:adjustRightInd w:val="0"/>
+        <w:spacing w:after="0" w:line="240" w:lineRule="auto"/>
+        <w:rPr>
+          <w:rFonts w:ascii="Consolas" w:hAnsi="Consolas" w:cs="Consolas"/>
+          <w:sz w:val="19"/>
+          <w:szCs w:val="19"/>
+        </w:rPr>
+      </w:pPr>
+      <w:r>
+        <w:rPr>
+          <w:rFonts w:ascii="Consolas" w:hAnsi="Consolas" w:cs="Consolas"/>
+          <w:color w:val="FF00FF"/>
+          <w:sz w:val="19"/>
+          <w:szCs w:val="19"/>
+        </w:rPr>
+        <w:t>UPDATE</w:t>
+      </w:r>
+      <w:r>
+        <w:rPr>
+          <w:rFonts w:ascii="Consolas" w:hAnsi="Consolas" w:cs="Consolas"/>
+          <w:sz w:val="19"/>
+          <w:szCs w:val="19"/>
+        </w:rPr>
+        <w:t xml:space="preserve"> </w:t>
+      </w:r>
+      <w:proofErr w:type="spellStart"/>
+      <w:r>
+        <w:rPr>
+          <w:rFonts w:ascii="Consolas" w:hAnsi="Consolas" w:cs="Consolas"/>
+          <w:sz w:val="19"/>
+          <w:szCs w:val="19"/>
+        </w:rPr>
+        <w:t>Comments</w:t>
+      </w:r>
+      <w:proofErr w:type="spellEnd"/>
+    </w:p>
+    <w:p>
+      <w:pPr>
+        <w:autoSpaceDE w:val="0"/>
+        <w:autoSpaceDN w:val="0"/>
+        <w:adjustRightInd w:val="0"/>
+        <w:spacing w:after="0" w:line="240" w:lineRule="auto"/>
+        <w:rPr>
+          <w:rFonts w:ascii="Consolas" w:hAnsi="Consolas" w:cs="Consolas"/>
+          <w:sz w:val="19"/>
+          <w:szCs w:val="19"/>
+        </w:rPr>
+      </w:pPr>
+      <w:r>
+        <w:rPr>
+          <w:rFonts w:ascii="Consolas" w:hAnsi="Consolas" w:cs="Consolas"/>
+          <w:color w:val="0000FF"/>
+          <w:sz w:val="19"/>
+          <w:szCs w:val="19"/>
+        </w:rPr>
+        <w:t>SET</w:t>
+      </w:r>
+      <w:r>
+        <w:rPr>
+          <w:rFonts w:ascii="Consolas" w:hAnsi="Consolas" w:cs="Consolas"/>
+          <w:sz w:val="19"/>
+          <w:szCs w:val="19"/>
+        </w:rPr>
+        <w:t xml:space="preserve"> </w:t>
+      </w:r>
+      <w:proofErr w:type="spellStart"/>
+      <w:r>
+        <w:rPr>
+          <w:rFonts w:ascii="Consolas" w:hAnsi="Consolas" w:cs="Consolas"/>
+          <w:sz w:val="19"/>
+          <w:szCs w:val="19"/>
+        </w:rPr>
+        <w:t>IsDeleted</w:t>
+      </w:r>
+      <w:proofErr w:type="spellEnd"/>
+      <w:r>
+        <w:rPr>
+          <w:rFonts w:ascii="Consolas" w:hAnsi="Consolas" w:cs="Consolas"/>
+          <w:sz w:val="19"/>
+          <w:szCs w:val="19"/>
+        </w:rPr>
+        <w:t xml:space="preserve"> </w:t>
+      </w:r>
+      <w:r>
+        <w:rPr>
+          <w:rFonts w:ascii="Consolas" w:hAnsi="Consolas" w:cs="Consolas"/>
+          <w:color w:val="808080"/>
+          <w:sz w:val="19"/>
+          <w:szCs w:val="19"/>
+        </w:rPr>
+        <w:t>=</w:t>
+      </w:r>
+      <w:r>
+        <w:rPr>
+          <w:rFonts w:ascii="Consolas" w:hAnsi="Consolas" w:cs="Consolas"/>
+          <w:sz w:val="19"/>
+          <w:szCs w:val="19"/>
+        </w:rPr>
+        <w:t xml:space="preserve"> 1</w:t>
+      </w:r>
+    </w:p>
+    <w:p>
+      <w:pPr>
+        <w:autoSpaceDE w:val="0"/>
+        <w:autoSpaceDN w:val="0"/>
+        <w:adjustRightInd w:val="0"/>
+        <w:spacing w:after="0" w:line="240" w:lineRule="auto"/>
+        <w:rPr>
+          <w:rFonts w:ascii="Consolas" w:hAnsi="Consolas" w:cs="Consolas"/>
+          <w:sz w:val="19"/>
+          <w:szCs w:val="19"/>
+        </w:rPr>
+      </w:pPr>
+      <w:r>
+        <w:rPr>
+          <w:rFonts w:ascii="Consolas" w:hAnsi="Consolas" w:cs="Consolas"/>
+          <w:color w:val="0000FF"/>
+          <w:sz w:val="19"/>
+          <w:szCs w:val="19"/>
+        </w:rPr>
+        <w:t>WHERE</w:t>
+      </w:r>
+      <w:r>
+        <w:rPr>
+          <w:rFonts w:ascii="Consolas" w:hAnsi="Consolas" w:cs="Consolas"/>
+          <w:sz w:val="19"/>
+          <w:szCs w:val="19"/>
+        </w:rPr>
+        <w:t xml:space="preserve"> </w:t>
+      </w:r>
+      <w:proofErr w:type="spellStart"/>
+      <w:r>
+        <w:rPr>
+          <w:rFonts w:ascii="Consolas" w:hAnsi="Consolas" w:cs="Consolas"/>
+          <w:sz w:val="19"/>
+          <w:szCs w:val="19"/>
+        </w:rPr>
+        <w:t>QuestionId</w:t>
+      </w:r>
+      <w:proofErr w:type="spellEnd"/>
+      <w:r>
+        <w:rPr>
+          <w:rFonts w:ascii="Consolas" w:hAnsi="Consolas" w:cs="Consolas"/>
+          <w:sz w:val="19"/>
+          <w:szCs w:val="19"/>
+        </w:rPr>
+        <w:t xml:space="preserve"> </w:t>
+      </w:r>
+      <w:r>
+        <w:rPr>
+          <w:rFonts w:ascii="Consolas" w:hAnsi="Consolas" w:cs="Consolas"/>
+          <w:color w:val="808080"/>
+          <w:sz w:val="19"/>
+          <w:szCs w:val="19"/>
+        </w:rPr>
+        <w:t>=(</w:t>
+      </w:r>
+    </w:p>
+    <w:p>
+      <w:pPr>
+        <w:autoSpaceDE w:val="0"/>
+        <w:autoSpaceDN w:val="0"/>
+        <w:adjustRightInd w:val="0"/>
+        <w:spacing w:after="0" w:line="240" w:lineRule="auto"/>
+        <w:rPr>
+          <w:rFonts w:ascii="Consolas" w:hAnsi="Consolas" w:cs="Consolas"/>
+          <w:sz w:val="19"/>
+          <w:szCs w:val="19"/>
+        </w:rPr>
+      </w:pPr>
+      <w:r>
+        <w:rPr>
+          <w:rFonts w:ascii="Consolas" w:hAnsi="Consolas" w:cs="Consolas"/>
+          <w:sz w:val="19"/>
+          <w:szCs w:val="19"/>
+        </w:rPr>
+        <w:t xml:space="preserve">    </w:t>
+      </w:r>
+      <w:r>
+        <w:rPr>
+          <w:rFonts w:ascii="Consolas" w:hAnsi="Consolas" w:cs="Consolas"/>
+          <w:color w:val="0000FF"/>
+          <w:sz w:val="19"/>
+          <w:szCs w:val="19"/>
+        </w:rPr>
+        <w:t>SELECT</w:t>
+      </w:r>
+      <w:r>
+        <w:rPr>
+          <w:rFonts w:ascii="Consolas" w:hAnsi="Consolas" w:cs="Consolas"/>
+          <w:sz w:val="19"/>
+          <w:szCs w:val="19"/>
+        </w:rPr>
+        <w:t xml:space="preserve"> </w:t>
+      </w:r>
+      <w:proofErr w:type="spellStart"/>
+      <w:r>
+        <w:rPr>
+          <w:rFonts w:ascii="Consolas" w:hAnsi="Consolas" w:cs="Consolas"/>
+          <w:sz w:val="19"/>
+          <w:szCs w:val="19"/>
+        </w:rPr>
+        <w:t>i</w:t>
+      </w:r>
+      <w:r>
+        <w:rPr>
+          <w:rFonts w:ascii="Consolas" w:hAnsi="Consolas" w:cs="Consolas"/>
+          <w:color w:val="808080"/>
+          <w:sz w:val="19"/>
+          <w:szCs w:val="19"/>
+        </w:rPr>
+        <w:t>.</w:t>
+      </w:r>
+      <w:r>
+        <w:rPr>
+          <w:rFonts w:ascii="Consolas" w:hAnsi="Consolas" w:cs="Consolas"/>
+          <w:sz w:val="19"/>
+          <w:szCs w:val="19"/>
+        </w:rPr>
+        <w:t>Id</w:t>
+      </w:r>
+      <w:proofErr w:type="spellEnd"/>
+    </w:p>
+    <w:p>
+      <w:pPr>
+        <w:autoSpaceDE w:val="0"/>
+        <w:autoSpaceDN w:val="0"/>
+        <w:adjustRightInd w:val="0"/>
+        <w:spacing w:after="0" w:line="240" w:lineRule="auto"/>
+        <w:rPr>
+          <w:rFonts w:ascii="Consolas" w:hAnsi="Consolas" w:cs="Consolas"/>
+          <w:sz w:val="19"/>
+          <w:szCs w:val="19"/>
+        </w:rPr>
+      </w:pPr>
+      <w:r>
+        <w:rPr>
+          <w:rFonts w:ascii="Consolas" w:hAnsi="Consolas" w:cs="Consolas"/>
+          <w:sz w:val="19"/>
+          <w:szCs w:val="19"/>
+        </w:rPr>
+        <w:t xml:space="preserve">    </w:t>
+      </w:r>
+      <w:r>
+        <w:rPr>
+          <w:rFonts w:ascii="Consolas" w:hAnsi="Consolas" w:cs="Consolas"/>
+          <w:color w:val="0000FF"/>
+          <w:sz w:val="19"/>
+          <w:szCs w:val="19"/>
+        </w:rPr>
+        <w:t>FROM</w:t>
+      </w:r>
+      <w:r>
+        <w:rPr>
+          <w:rFonts w:ascii="Consolas" w:hAnsi="Consolas" w:cs="Consolas"/>
+          <w:sz w:val="19"/>
+          <w:szCs w:val="19"/>
+        </w:rPr>
+        <w:t xml:space="preserve"> </w:t>
+      </w:r>
+      <w:proofErr w:type="spellStart"/>
+      <w:r>
+        <w:rPr>
+          <w:rFonts w:ascii="Consolas" w:hAnsi="Consolas" w:cs="Consolas"/>
+          <w:sz w:val="19"/>
+          <w:szCs w:val="19"/>
+        </w:rPr>
+        <w:t>inserted</w:t>
+      </w:r>
+      <w:proofErr w:type="spellEnd"/>
+      <w:r>
+        <w:rPr>
+          <w:rFonts w:ascii="Consolas" w:hAnsi="Consolas" w:cs="Consolas"/>
+          <w:sz w:val="19"/>
+          <w:szCs w:val="19"/>
+        </w:rPr>
+        <w:t xml:space="preserve"> i</w:t>
+      </w:r>
+    </w:p>
+    <w:p>
+      <w:pPr>
+        <w:autoSpaceDE w:val="0"/>
+        <w:autoSpaceDN w:val="0"/>
+        <w:adjustRightInd w:val="0"/>
+        <w:spacing w:after="0" w:line="240" w:lineRule="auto"/>
+        <w:rPr>
+          <w:rFonts w:ascii="Consolas" w:hAnsi="Consolas" w:cs="Consolas"/>
+          <w:sz w:val="19"/>
+          <w:szCs w:val="19"/>
+        </w:rPr>
+      </w:pPr>
+      <w:r>
+        <w:rPr>
+          <w:rFonts w:ascii="Consolas" w:hAnsi="Consolas" w:cs="Consolas"/>
+          <w:sz w:val="19"/>
+          <w:szCs w:val="19"/>
+        </w:rPr>
+        <w:t xml:space="preserve">    </w:t>
+      </w:r>
+      <w:r>
+        <w:rPr>
+          <w:rFonts w:ascii="Consolas" w:hAnsi="Consolas" w:cs="Consolas"/>
+          <w:color w:val="0000FF"/>
+          <w:sz w:val="19"/>
+          <w:szCs w:val="19"/>
+        </w:rPr>
+        <w:t>WHERE</w:t>
+      </w:r>
+      <w:r>
+        <w:rPr>
+          <w:rFonts w:ascii="Consolas" w:hAnsi="Consolas" w:cs="Consolas"/>
+          <w:sz w:val="19"/>
+          <w:szCs w:val="19"/>
+        </w:rPr>
+        <w:t xml:space="preserve"> </w:t>
+      </w:r>
+      <w:proofErr w:type="spellStart"/>
+      <w:r>
+        <w:rPr>
+          <w:rFonts w:ascii="Consolas" w:hAnsi="Consolas" w:cs="Consolas"/>
+          <w:sz w:val="19"/>
+          <w:szCs w:val="19"/>
+        </w:rPr>
+        <w:t>i</w:t>
+      </w:r>
+      <w:r>
+        <w:rPr>
+          <w:rFonts w:ascii="Consolas" w:hAnsi="Consolas" w:cs="Consolas"/>
+          <w:color w:val="808080"/>
+          <w:sz w:val="19"/>
+          <w:szCs w:val="19"/>
+        </w:rPr>
+        <w:t>.</w:t>
+      </w:r>
+      <w:r>
+        <w:rPr>
+          <w:rFonts w:ascii="Consolas" w:hAnsi="Consolas" w:cs="Consolas"/>
+          <w:sz w:val="19"/>
+          <w:szCs w:val="19"/>
+        </w:rPr>
+        <w:t>isDeleted</w:t>
+      </w:r>
+      <w:proofErr w:type="spellEnd"/>
+      <w:r>
+        <w:rPr>
+          <w:rFonts w:ascii="Consolas" w:hAnsi="Consolas" w:cs="Consolas"/>
+          <w:sz w:val="19"/>
+          <w:szCs w:val="19"/>
+        </w:rPr>
+        <w:t xml:space="preserve"> </w:t>
+      </w:r>
+      <w:r>
+        <w:rPr>
+          <w:rFonts w:ascii="Consolas" w:hAnsi="Consolas" w:cs="Consolas"/>
+          <w:color w:val="808080"/>
+          <w:sz w:val="19"/>
+          <w:szCs w:val="19"/>
+        </w:rPr>
+        <w:t>=</w:t>
+      </w:r>
+      <w:r>
+        <w:rPr>
+          <w:rFonts w:ascii="Consolas" w:hAnsi="Consolas" w:cs="Consolas"/>
+          <w:sz w:val="19"/>
+          <w:szCs w:val="19"/>
+        </w:rPr>
+        <w:t xml:space="preserve"> 1</w:t>
+      </w:r>
+    </w:p>
+    <w:p>
+      <w:pPr>
+        <w:autoSpaceDE w:val="0"/>
+        <w:autoSpaceDN w:val="0"/>
+        <w:adjustRightInd w:val="0"/>
+        <w:spacing w:after="0" w:line="240" w:lineRule="auto"/>
+        <w:rPr>
+          <w:rFonts w:ascii="Consolas" w:hAnsi="Consolas" w:cs="Consolas"/>
+          <w:sz w:val="19"/>
+          <w:szCs w:val="19"/>
+        </w:rPr>
+      </w:pPr>
+      <w:r>
+        <w:rPr>
+          <w:rFonts w:ascii="Consolas" w:hAnsi="Consolas" w:cs="Consolas"/>
+          <w:color w:val="808080"/>
+          <w:sz w:val="19"/>
+          <w:szCs w:val="19"/>
+        </w:rPr>
+        <w:t>)</w:t>
+      </w:r>
+    </w:p>
+    <w:p>
+      <w:pPr>
+        <w:autoSpaceDE w:val="0"/>
+        <w:autoSpaceDN w:val="0"/>
+        <w:adjustRightInd w:val="0"/>
+        <w:spacing w:after="0" w:line="240" w:lineRule="auto"/>
+        <w:rPr>
+          <w:rFonts w:ascii="Consolas" w:hAnsi="Consolas" w:cs="Consolas"/>
+          <w:color w:val="0000FF"/>
+          <w:sz w:val="19"/>
+          <w:szCs w:val="19"/>
+        </w:rPr>
+      </w:pPr>
+      <w:r>
+        <w:rPr>
+          <w:rFonts w:ascii="Consolas" w:hAnsi="Consolas" w:cs="Consolas"/>
+          <w:color w:val="0000FF"/>
+          <w:sz w:val="19"/>
+          <w:szCs w:val="19"/>
+        </w:rPr>
+        <w:t>END</w:t>
+      </w:r>
+    </w:p>
+    <w:p>
+      <w:pPr>
+        <w:autoSpaceDE w:val="0"/>
+        <w:autoSpaceDN w:val="0"/>
+        <w:adjustRightInd w:val="0"/>
+        <w:spacing w:after="0" w:line="240" w:lineRule="auto"/>
+      </w:pPr>
+    </w:p>
+    <w:p>
+      <w:pPr>
+        <w:autoSpaceDE w:val="0"/>
+        <w:autoSpaceDN w:val="0"/>
+        <w:adjustRightInd w:val="0"/>
+        <w:spacing w:after="0" w:line="240" w:lineRule="auto"/>
+      </w:pPr>
+    </w:p>
+    <w:p>
+      <w:pPr>
+        <w:autoSpaceDE w:val="0"/>
+        <w:autoSpaceDN w:val="0"/>
+        <w:adjustRightInd w:val="0"/>
+        <w:spacing w:after="0" w:line="240" w:lineRule="auto"/>
+      </w:pPr>
+      <w:r>
+        <w:t>3.</w:t>
+      </w:r>
+      <w:r>
+        <w:rPr>
+          <w:lang w:val="en-US"/>
+        </w:rPr>
+        <w:t xml:space="preserve"> </w:t>
+      </w:r>
+      <w:r>
+        <w:t>Процедура която маркира въпрос като изтрит</w:t>
+      </w:r>
+    </w:p>
+    <w:p>
+      <w:pPr>
+        <w:autoSpaceDE w:val="0"/>
+        <w:autoSpaceDN w:val="0"/>
+        <w:adjustRightInd w:val="0"/>
+        <w:spacing w:after="0" w:line="240" w:lineRule="auto"/>
+        <w:rPr>
+          <w:rFonts w:ascii="Consolas" w:hAnsi="Consolas" w:cs="Consolas"/>
+          <w:sz w:val="19"/>
+          <w:szCs w:val="19"/>
+        </w:rPr>
+      </w:pPr>
+      <w:r>
+        <w:rPr>
+          <w:rFonts w:ascii="Consolas" w:hAnsi="Consolas" w:cs="Consolas"/>
+          <w:color w:val="0000FF"/>
+          <w:sz w:val="19"/>
+          <w:szCs w:val="19"/>
+        </w:rPr>
+        <w:t>CREATE</w:t>
+      </w:r>
+      <w:r>
+        <w:rPr>
+          <w:rFonts w:ascii="Consolas" w:hAnsi="Consolas" w:cs="Consolas"/>
+          <w:sz w:val="19"/>
+          <w:szCs w:val="19"/>
+        </w:rPr>
+        <w:t xml:space="preserve"> </w:t>
+      </w:r>
+      <w:r>
+        <w:rPr>
+          <w:rFonts w:ascii="Consolas" w:hAnsi="Consolas" w:cs="Consolas"/>
+          <w:color w:val="0000FF"/>
+          <w:sz w:val="19"/>
+          <w:szCs w:val="19"/>
+        </w:rPr>
+        <w:t>PROCEDURE</w:t>
+      </w:r>
+      <w:r>
+        <w:rPr>
+          <w:rFonts w:ascii="Consolas" w:hAnsi="Consolas" w:cs="Consolas"/>
+          <w:sz w:val="19"/>
+          <w:szCs w:val="19"/>
+        </w:rPr>
+        <w:t xml:space="preserve"> </w:t>
+      </w:r>
+      <w:proofErr w:type="spellStart"/>
+      <w:r>
+        <w:rPr>
+          <w:rFonts w:ascii="Consolas" w:hAnsi="Consolas" w:cs="Consolas"/>
+          <w:sz w:val="19"/>
+          <w:szCs w:val="19"/>
+        </w:rPr>
+        <w:t>udp_MarkQuestionAsDeleted</w:t>
+      </w:r>
+      <w:proofErr w:type="spellEnd"/>
+    </w:p>
+    <w:p>
+      <w:pPr>
+        <w:autoSpaceDE w:val="0"/>
+        <w:autoSpaceDN w:val="0"/>
+        <w:adjustRightInd w:val="0"/>
+        <w:spacing w:after="0" w:line="240" w:lineRule="auto"/>
+        <w:rPr>
+          <w:rFonts w:ascii="Consolas" w:hAnsi="Consolas" w:cs="Consolas"/>
+          <w:sz w:val="19"/>
+          <w:szCs w:val="19"/>
+        </w:rPr>
+      </w:pPr>
+      <w:r>
+        <w:rPr>
+          <w:rFonts w:ascii="Consolas" w:hAnsi="Consolas" w:cs="Consolas"/>
+          <w:sz w:val="19"/>
+          <w:szCs w:val="19"/>
+        </w:rPr>
+        <w:t>@</w:t>
+      </w:r>
+      <w:proofErr w:type="spellStart"/>
+      <w:r>
+        <w:rPr>
+          <w:rFonts w:ascii="Consolas" w:hAnsi="Consolas" w:cs="Consolas"/>
+          <w:sz w:val="19"/>
+          <w:szCs w:val="19"/>
+        </w:rPr>
+        <w:t>QuestionId</w:t>
+      </w:r>
+      <w:proofErr w:type="spellEnd"/>
+      <w:r>
+        <w:rPr>
+          <w:rFonts w:ascii="Consolas" w:hAnsi="Consolas" w:cs="Consolas"/>
+          <w:sz w:val="19"/>
+          <w:szCs w:val="19"/>
+        </w:rPr>
+        <w:t xml:space="preserve"> </w:t>
+      </w:r>
+      <w:r>
+        <w:rPr>
+          <w:rFonts w:ascii="Consolas" w:hAnsi="Consolas" w:cs="Consolas"/>
+          <w:color w:val="0000FF"/>
+          <w:sz w:val="19"/>
+          <w:szCs w:val="19"/>
+        </w:rPr>
+        <w:t>INT</w:t>
+      </w:r>
+    </w:p>
+    <w:p>
+      <w:pPr>
+        <w:autoSpaceDE w:val="0"/>
+        <w:autoSpaceDN w:val="0"/>
+        <w:adjustRightInd w:val="0"/>
+        <w:spacing w:after="0" w:line="240" w:lineRule="auto"/>
+        <w:rPr>
+          <w:rFonts w:ascii="Consolas" w:hAnsi="Consolas" w:cs="Consolas"/>
+          <w:sz w:val="19"/>
+          <w:szCs w:val="19"/>
+        </w:rPr>
+      </w:pPr>
+      <w:r>
+        <w:rPr>
+          <w:rFonts w:ascii="Consolas" w:hAnsi="Consolas" w:cs="Consolas"/>
+          <w:color w:val="0000FF"/>
+          <w:sz w:val="19"/>
+          <w:szCs w:val="19"/>
+        </w:rPr>
+        <w:t>AS</w:t>
+      </w:r>
+    </w:p>
+    <w:p>
+      <w:pPr>
+        <w:autoSpaceDE w:val="0"/>
+        <w:autoSpaceDN w:val="0"/>
+        <w:adjustRightInd w:val="0"/>
+        <w:spacing w:after="0" w:line="240" w:lineRule="auto"/>
+        <w:rPr>
+          <w:rFonts w:ascii="Consolas" w:hAnsi="Consolas" w:cs="Consolas"/>
+          <w:sz w:val="19"/>
+          <w:szCs w:val="19"/>
+        </w:rPr>
+      </w:pPr>
+      <w:r>
+        <w:rPr>
+          <w:rFonts w:ascii="Consolas" w:hAnsi="Consolas" w:cs="Consolas"/>
+          <w:color w:val="0000FF"/>
+          <w:sz w:val="19"/>
+          <w:szCs w:val="19"/>
+        </w:rPr>
+        <w:t>BEGIN</w:t>
+      </w:r>
+    </w:p>
+    <w:p>
+      <w:pPr>
+        <w:autoSpaceDE w:val="0"/>
+        <w:autoSpaceDN w:val="0"/>
+        <w:adjustRightInd w:val="0"/>
+        <w:spacing w:after="0" w:line="240" w:lineRule="auto"/>
+        <w:rPr>
+          <w:rFonts w:ascii="Consolas" w:hAnsi="Consolas" w:cs="Consolas"/>
+          <w:sz w:val="19"/>
+          <w:szCs w:val="19"/>
+        </w:rPr>
+      </w:pPr>
+      <w:r>
+        <w:rPr>
+          <w:rFonts w:ascii="Consolas" w:hAnsi="Consolas" w:cs="Consolas"/>
+          <w:color w:val="FF00FF"/>
+          <w:sz w:val="19"/>
+          <w:szCs w:val="19"/>
+        </w:rPr>
+        <w:t>UPDATE</w:t>
+      </w:r>
+      <w:r>
+        <w:rPr>
+          <w:rFonts w:ascii="Consolas" w:hAnsi="Consolas" w:cs="Consolas"/>
+          <w:sz w:val="19"/>
+          <w:szCs w:val="19"/>
+        </w:rPr>
+        <w:t xml:space="preserve"> </w:t>
+      </w:r>
+      <w:proofErr w:type="spellStart"/>
+      <w:r>
+        <w:rPr>
+          <w:rFonts w:ascii="Consolas" w:hAnsi="Consolas" w:cs="Consolas"/>
+          <w:sz w:val="19"/>
+          <w:szCs w:val="19"/>
+        </w:rPr>
+        <w:t>Questions</w:t>
+      </w:r>
+      <w:proofErr w:type="spellEnd"/>
+    </w:p>
+    <w:p>
+      <w:pPr>
+        <w:autoSpaceDE w:val="0"/>
+        <w:autoSpaceDN w:val="0"/>
+        <w:adjustRightInd w:val="0"/>
+        <w:spacing w:after="0" w:line="240" w:lineRule="auto"/>
+        <w:rPr>
+          <w:rFonts w:ascii="Consolas" w:hAnsi="Consolas" w:cs="Consolas"/>
+          <w:sz w:val="19"/>
+          <w:szCs w:val="19"/>
+        </w:rPr>
+      </w:pPr>
+      <w:r>
+        <w:rPr>
+          <w:rFonts w:ascii="Consolas" w:hAnsi="Consolas" w:cs="Consolas"/>
+          <w:color w:val="0000FF"/>
+          <w:sz w:val="19"/>
+          <w:szCs w:val="19"/>
+        </w:rPr>
+        <w:t>SET</w:t>
+      </w:r>
+      <w:r>
+        <w:rPr>
+          <w:rFonts w:ascii="Consolas" w:hAnsi="Consolas" w:cs="Consolas"/>
+          <w:sz w:val="19"/>
+          <w:szCs w:val="19"/>
+        </w:rPr>
+        <w:t xml:space="preserve"> </w:t>
+      </w:r>
+      <w:proofErr w:type="spellStart"/>
+      <w:r>
+        <w:rPr>
+          <w:rFonts w:ascii="Consolas" w:hAnsi="Consolas" w:cs="Consolas"/>
+          <w:sz w:val="19"/>
+          <w:szCs w:val="19"/>
+        </w:rPr>
+        <w:t>IsDeleted</w:t>
+      </w:r>
+      <w:proofErr w:type="spellEnd"/>
+      <w:r>
+        <w:rPr>
+          <w:rFonts w:ascii="Consolas" w:hAnsi="Consolas" w:cs="Consolas"/>
+          <w:color w:val="808080"/>
+          <w:sz w:val="19"/>
+          <w:szCs w:val="19"/>
+        </w:rPr>
+        <w:t>=</w:t>
+      </w:r>
+      <w:r>
+        <w:rPr>
+          <w:rFonts w:ascii="Consolas" w:hAnsi="Consolas" w:cs="Consolas"/>
+          <w:sz w:val="19"/>
+          <w:szCs w:val="19"/>
+        </w:rPr>
+        <w:t>1</w:t>
+      </w:r>
+    </w:p>
+    <w:p>
+      <w:pPr>
+        <w:autoSpaceDE w:val="0"/>
+        <w:autoSpaceDN w:val="0"/>
+        <w:adjustRightInd w:val="0"/>
+        <w:spacing w:after="0" w:line="240" w:lineRule="auto"/>
+        <w:rPr>
+          <w:rFonts w:ascii="Consolas" w:hAnsi="Consolas" w:cs="Consolas"/>
+          <w:sz w:val="19"/>
+          <w:szCs w:val="19"/>
+        </w:rPr>
+      </w:pPr>
+      <w:r>
+        <w:rPr>
+          <w:rFonts w:ascii="Consolas" w:hAnsi="Consolas" w:cs="Consolas"/>
+          <w:color w:val="0000FF"/>
+          <w:sz w:val="19"/>
+          <w:szCs w:val="19"/>
+        </w:rPr>
+        <w:t>WHERE</w:t>
+      </w:r>
+      <w:r>
+        <w:rPr>
+          <w:rFonts w:ascii="Consolas" w:hAnsi="Consolas" w:cs="Consolas"/>
+          <w:sz w:val="19"/>
+          <w:szCs w:val="19"/>
+        </w:rPr>
+        <w:t xml:space="preserve"> </w:t>
+      </w:r>
+      <w:proofErr w:type="spellStart"/>
+      <w:r>
+        <w:rPr>
+          <w:rFonts w:ascii="Consolas" w:hAnsi="Consolas" w:cs="Consolas"/>
+          <w:sz w:val="19"/>
+          <w:szCs w:val="19"/>
+        </w:rPr>
+        <w:t>Id</w:t>
+      </w:r>
+      <w:proofErr w:type="spellEnd"/>
+      <w:r>
+        <w:rPr>
+          <w:rFonts w:ascii="Consolas" w:hAnsi="Consolas" w:cs="Consolas"/>
+          <w:color w:val="808080"/>
+          <w:sz w:val="19"/>
+          <w:szCs w:val="19"/>
+        </w:rPr>
+        <w:t>=</w:t>
+      </w:r>
+      <w:r>
+        <w:rPr>
+          <w:rFonts w:ascii="Consolas" w:hAnsi="Consolas" w:cs="Consolas"/>
+          <w:sz w:val="19"/>
+          <w:szCs w:val="19"/>
+        </w:rPr>
+        <w:t>@</w:t>
+      </w:r>
+      <w:proofErr w:type="spellStart"/>
+      <w:r>
+        <w:rPr>
+          <w:rFonts w:ascii="Consolas" w:hAnsi="Consolas" w:cs="Consolas"/>
+          <w:sz w:val="19"/>
+          <w:szCs w:val="19"/>
+        </w:rPr>
+        <w:t>QuestionId</w:t>
+      </w:r>
+      <w:proofErr w:type="spellEnd"/>
+    </w:p>
+    <w:p>
+      <w:pPr>
+        <w:autoSpaceDE w:val="0"/>
+        <w:autoSpaceDN w:val="0"/>
+        <w:adjustRightInd w:val="0"/>
+        <w:spacing w:after="0" w:line="240" w:lineRule="auto"/>
+        <w:rPr>
+          <w:rFonts w:ascii="Consolas" w:hAnsi="Consolas" w:cs="Consolas"/>
+          <w:sz w:val="19"/>
+          <w:szCs w:val="19"/>
+        </w:rPr>
+      </w:pPr>
+      <w:r>
+        <w:rPr>
+          <w:rFonts w:ascii="Consolas" w:hAnsi="Consolas" w:cs="Consolas"/>
+          <w:color w:val="0000FF"/>
+          <w:sz w:val="19"/>
+          <w:szCs w:val="19"/>
+        </w:rPr>
+        <w:t>END</w:t>
+      </w:r>
+    </w:p>
+    <w:p>
+      <w:pPr>
+        <w:autoSpaceDE w:val="0"/>
+        <w:autoSpaceDN w:val="0"/>
+        <w:adjustRightInd w:val="0"/>
+        <w:spacing w:after="0" w:line="240" w:lineRule="auto"/>
+        <w:rPr>
+          <w:rFonts w:ascii="Consolas" w:hAnsi="Consolas" w:cs="Consolas"/>
+          <w:sz w:val="19"/>
+          <w:szCs w:val="19"/>
+        </w:rPr>
+      </w:pPr>
+    </w:p>
+    <w:p>
+      <w:pPr>
+        <w:autoSpaceDE w:val="0"/>
+        <w:autoSpaceDN w:val="0"/>
+        <w:adjustRightInd w:val="0"/>
+        <w:spacing w:after="0" w:line="240" w:lineRule="auto"/>
+        <w:rPr>
+          <w:rFonts w:ascii="Consolas" w:hAnsi="Consolas" w:cs="Consolas"/>
+          <w:color w:val="FF0000"/>
+          <w:sz w:val="19"/>
+          <w:szCs w:val="19"/>
+          <w:lang w:val="en-US"/>
+        </w:rPr>
+      </w:pPr>
+      <w:r>
+        <w:rPr>
+          <w:rFonts w:ascii="Consolas" w:hAnsi="Consolas" w:cs="Consolas"/>
+          <w:color w:val="0000FF"/>
+          <w:sz w:val="19"/>
+          <w:szCs w:val="19"/>
+        </w:rPr>
+        <w:t>EXEC</w:t>
+      </w:r>
+      <w:r>
+        <w:rPr>
+          <w:rFonts w:ascii="Consolas" w:hAnsi="Consolas" w:cs="Consolas"/>
+          <w:sz w:val="19"/>
+          <w:szCs w:val="19"/>
+        </w:rPr>
+        <w:t xml:space="preserve"> </w:t>
+      </w:r>
+      <w:proofErr w:type="spellStart"/>
+      <w:r>
+        <w:rPr>
+          <w:rFonts w:ascii="Consolas" w:hAnsi="Consolas" w:cs="Consolas"/>
+          <w:sz w:val="19"/>
+          <w:szCs w:val="19"/>
+        </w:rPr>
+        <w:t>udp_MarkQuestionAsDeleted</w:t>
+      </w:r>
+      <w:proofErr w:type="spellEnd"/>
+      <w:r>
+        <w:rPr>
+          <w:rFonts w:ascii="Consolas" w:hAnsi="Consolas" w:cs="Consolas"/>
+          <w:color w:val="0000FF"/>
+          <w:sz w:val="19"/>
+          <w:szCs w:val="19"/>
+        </w:rPr>
+        <w:t xml:space="preserve"> </w:t>
+      </w:r>
+      <w:r>
+        <w:rPr>
+          <w:rFonts w:ascii="Consolas" w:hAnsi="Consolas" w:cs="Consolas"/>
+          <w:sz w:val="19"/>
+          <w:szCs w:val="19"/>
+        </w:rPr>
+        <w:t>@</w:t>
+      </w:r>
+      <w:proofErr w:type="spellStart"/>
+      <w:r>
+        <w:rPr>
+          <w:rFonts w:ascii="Consolas" w:hAnsi="Consolas" w:cs="Consolas"/>
+          <w:sz w:val="19"/>
+          <w:szCs w:val="19"/>
+        </w:rPr>
+        <w:t>QuestionId</w:t>
+      </w:r>
+      <w:proofErr w:type="spellEnd"/>
+      <w:r>
+        <w:rPr>
+          <w:rFonts w:ascii="Consolas" w:hAnsi="Consolas" w:cs="Consolas"/>
+          <w:color w:val="808080"/>
+          <w:sz w:val="19"/>
+          <w:szCs w:val="19"/>
+        </w:rPr>
+        <w:t>=</w:t>
+      </w:r>
+      <w:r>
+        <w:rPr>
+          <w:rFonts w:ascii="Consolas" w:hAnsi="Consolas" w:cs="Consolas"/>
+          <w:color w:val="FF0000"/>
+          <w:sz w:val="19"/>
+          <w:szCs w:val="19"/>
+        </w:rPr>
+        <w:t>'1'</w:t>
+      </w:r>
+      <w:r>
+        <w:rPr>
+          <w:rFonts w:ascii="Consolas" w:hAnsi="Consolas" w:cs="Consolas"/>
+          <w:color w:val="FF0000"/>
+          <w:sz w:val="19"/>
+          <w:szCs w:val="19"/>
+        </w:rPr>
+        <w:t xml:space="preserve"> с </w:t>
+      </w:r>
+      <w:r>
+        <w:rPr>
+          <w:rFonts w:ascii="Consolas" w:hAnsi="Consolas" w:cs="Consolas"/>
+          <w:color w:val="FF0000"/>
+          <w:sz w:val="19"/>
+          <w:szCs w:val="19"/>
+          <w:lang w:val="en-US"/>
+        </w:rPr>
+        <w:t>ID 1</w:t>
+      </w:r>
+    </w:p>
+    <w:p>
+      <w:pPr>
+        <w:autoSpaceDE w:val="0"/>
+        <w:autoSpaceDN w:val="0"/>
+        <w:adjustRightInd w:val="0"/>
+        <w:spacing w:after="0" w:line="240" w:lineRule="auto"/>
+      </w:pPr>
+    </w:p>
+    <w:p>
+      <w:pPr>
+        <w:autoSpaceDE w:val="0"/>
+        <w:autoSpaceDN w:val="0"/>
+        <w:adjustRightInd w:val="0"/>
+        <w:spacing w:after="0" w:line="240" w:lineRule="auto"/>
+      </w:pPr>
+    </w:p>
+    <w:p>
+      <w:pPr>
+        <w:autoSpaceDE w:val="0"/>
+        <w:autoSpaceDN w:val="0"/>
+        <w:adjustRightInd w:val="0"/>
+        <w:spacing w:after="0" w:line="240" w:lineRule="auto"/>
+      </w:pPr>
       <w:bookmarkStart w:id="0" w:name="_GoBack"/>
       <w:bookmarkEnd w:id="0"/>
     </w:p>
-    <w:p/>
+    <w:p>
+      <w:pPr>
+        <w:autoSpaceDE w:val="0"/>
+        <w:autoSpaceDN w:val="0"/>
+        <w:adjustRightInd w:val="0"/>
+        <w:spacing w:after="0" w:line="240" w:lineRule="auto"/>
+      </w:pPr>
+      <w:r>
+        <w:lastRenderedPageBreak/>
+        <w:t xml:space="preserve">4. </w:t>
+      </w:r>
+      <w:r>
+        <w:t>Маркиране на коментар като изтрит</w:t>
+      </w:r>
+      <w:r>
+        <w:t xml:space="preserve"> с </w:t>
+      </w:r>
+      <w:proofErr w:type="spellStart"/>
+      <w:r>
+        <w:t>ид</w:t>
+      </w:r>
+      <w:proofErr w:type="spellEnd"/>
+      <w:r>
+        <w:t xml:space="preserve"> 1 </w:t>
+      </w:r>
+      <w:r>
+        <w:t xml:space="preserve">и всички негови </w:t>
+      </w:r>
+      <w:proofErr w:type="spellStart"/>
+      <w:r>
+        <w:t>подкоментари</w:t>
+      </w:r>
+      <w:proofErr w:type="spellEnd"/>
+    </w:p>
+    <w:p>
+      <w:pPr>
+        <w:autoSpaceDE w:val="0"/>
+        <w:autoSpaceDN w:val="0"/>
+        <w:adjustRightInd w:val="0"/>
+        <w:spacing w:after="0" w:line="240" w:lineRule="auto"/>
+        <w:rPr>
+          <w:rFonts w:ascii="Consolas" w:hAnsi="Consolas" w:cs="Consolas"/>
+          <w:sz w:val="19"/>
+          <w:szCs w:val="19"/>
+        </w:rPr>
+      </w:pPr>
+      <w:r>
+        <w:rPr>
+          <w:rFonts w:ascii="Consolas" w:hAnsi="Consolas" w:cs="Consolas"/>
+          <w:color w:val="0000FF"/>
+          <w:sz w:val="19"/>
+          <w:szCs w:val="19"/>
+        </w:rPr>
+        <w:t>WITH</w:t>
+      </w:r>
+      <w:r>
+        <w:rPr>
+          <w:rFonts w:ascii="Consolas" w:hAnsi="Consolas" w:cs="Consolas"/>
+          <w:sz w:val="19"/>
+          <w:szCs w:val="19"/>
+        </w:rPr>
+        <w:t xml:space="preserve"> </w:t>
+      </w:r>
+      <w:proofErr w:type="spellStart"/>
+      <w:r>
+        <w:rPr>
+          <w:rFonts w:ascii="Consolas" w:hAnsi="Consolas" w:cs="Consolas"/>
+          <w:sz w:val="19"/>
+          <w:szCs w:val="19"/>
+        </w:rPr>
+        <w:t>UpperHierarchy</w:t>
+      </w:r>
+      <w:proofErr w:type="spellEnd"/>
+      <w:r>
+        <w:rPr>
+          <w:rFonts w:ascii="Consolas" w:hAnsi="Consolas" w:cs="Consolas"/>
+          <w:color w:val="0000FF"/>
+          <w:sz w:val="19"/>
+          <w:szCs w:val="19"/>
+        </w:rPr>
+        <w:t xml:space="preserve"> </w:t>
+      </w:r>
+      <w:r>
+        <w:rPr>
+          <w:rFonts w:ascii="Consolas" w:hAnsi="Consolas" w:cs="Consolas"/>
+          <w:color w:val="808080"/>
+          <w:sz w:val="19"/>
+          <w:szCs w:val="19"/>
+        </w:rPr>
+        <w:t>(</w:t>
+      </w:r>
+      <w:proofErr w:type="spellStart"/>
+      <w:r>
+        <w:rPr>
+          <w:rFonts w:ascii="Consolas" w:hAnsi="Consolas" w:cs="Consolas"/>
+          <w:sz w:val="19"/>
+          <w:szCs w:val="19"/>
+        </w:rPr>
+        <w:t>Id</w:t>
+      </w:r>
+      <w:proofErr w:type="spellEnd"/>
+      <w:r>
+        <w:rPr>
+          <w:rFonts w:ascii="Consolas" w:hAnsi="Consolas" w:cs="Consolas"/>
+          <w:color w:val="808080"/>
+          <w:sz w:val="19"/>
+          <w:szCs w:val="19"/>
+        </w:rPr>
+        <w:t>,</w:t>
+      </w:r>
+      <w:r>
+        <w:rPr>
+          <w:rFonts w:ascii="Consolas" w:hAnsi="Consolas" w:cs="Consolas"/>
+          <w:sz w:val="19"/>
+          <w:szCs w:val="19"/>
+        </w:rPr>
+        <w:t xml:space="preserve"> </w:t>
+      </w:r>
+      <w:proofErr w:type="spellStart"/>
+      <w:r>
+        <w:rPr>
+          <w:rFonts w:ascii="Consolas" w:hAnsi="Consolas" w:cs="Consolas"/>
+          <w:sz w:val="19"/>
+          <w:szCs w:val="19"/>
+        </w:rPr>
+        <w:t>QuestionId</w:t>
+      </w:r>
+      <w:proofErr w:type="spellEnd"/>
+      <w:r>
+        <w:rPr>
+          <w:rFonts w:ascii="Consolas" w:hAnsi="Consolas" w:cs="Consolas"/>
+          <w:color w:val="808080"/>
+          <w:sz w:val="19"/>
+          <w:szCs w:val="19"/>
+        </w:rPr>
+        <w:t>,</w:t>
+      </w:r>
+      <w:r>
+        <w:rPr>
+          <w:rFonts w:ascii="Consolas" w:hAnsi="Consolas" w:cs="Consolas"/>
+          <w:sz w:val="19"/>
+          <w:szCs w:val="19"/>
+        </w:rPr>
+        <w:t xml:space="preserve"> </w:t>
+      </w:r>
+      <w:proofErr w:type="spellStart"/>
+      <w:r>
+        <w:rPr>
+          <w:rFonts w:ascii="Consolas" w:hAnsi="Consolas" w:cs="Consolas"/>
+          <w:sz w:val="19"/>
+          <w:szCs w:val="19"/>
+        </w:rPr>
+        <w:t>CommentText</w:t>
+      </w:r>
+      <w:proofErr w:type="spellEnd"/>
+      <w:r>
+        <w:rPr>
+          <w:rFonts w:ascii="Consolas" w:hAnsi="Consolas" w:cs="Consolas"/>
+          <w:color w:val="808080"/>
+          <w:sz w:val="19"/>
+          <w:szCs w:val="19"/>
+        </w:rPr>
+        <w:t>,</w:t>
+      </w:r>
+      <w:r>
+        <w:rPr>
+          <w:rFonts w:ascii="Consolas" w:hAnsi="Consolas" w:cs="Consolas"/>
+          <w:sz w:val="19"/>
+          <w:szCs w:val="19"/>
+        </w:rPr>
+        <w:t xml:space="preserve"> </w:t>
+      </w:r>
+      <w:proofErr w:type="spellStart"/>
+      <w:r>
+        <w:rPr>
+          <w:rFonts w:ascii="Consolas" w:hAnsi="Consolas" w:cs="Consolas"/>
+          <w:sz w:val="19"/>
+          <w:szCs w:val="19"/>
+        </w:rPr>
+        <w:t>ParentCommentId</w:t>
+      </w:r>
+      <w:proofErr w:type="spellEnd"/>
+      <w:r>
+        <w:rPr>
+          <w:rFonts w:ascii="Consolas" w:hAnsi="Consolas" w:cs="Consolas"/>
+          <w:color w:val="808080"/>
+          <w:sz w:val="19"/>
+          <w:szCs w:val="19"/>
+        </w:rPr>
+        <w:t>,</w:t>
+      </w:r>
+      <w:r>
+        <w:rPr>
+          <w:rFonts w:ascii="Consolas" w:hAnsi="Consolas" w:cs="Consolas"/>
+          <w:sz w:val="19"/>
+          <w:szCs w:val="19"/>
+        </w:rPr>
+        <w:t xml:space="preserve"> </w:t>
+      </w:r>
+      <w:proofErr w:type="spellStart"/>
+      <w:r>
+        <w:rPr>
+          <w:rFonts w:ascii="Consolas" w:hAnsi="Consolas" w:cs="Consolas"/>
+          <w:sz w:val="19"/>
+          <w:szCs w:val="19"/>
+        </w:rPr>
+        <w:t>DateCommented</w:t>
+      </w:r>
+      <w:proofErr w:type="spellEnd"/>
+      <w:r>
+        <w:rPr>
+          <w:rFonts w:ascii="Consolas" w:hAnsi="Consolas" w:cs="Consolas"/>
+          <w:color w:val="808080"/>
+          <w:sz w:val="19"/>
+          <w:szCs w:val="19"/>
+        </w:rPr>
+        <w:t>,</w:t>
+      </w:r>
+      <w:r>
+        <w:rPr>
+          <w:rFonts w:ascii="Consolas" w:hAnsi="Consolas" w:cs="Consolas"/>
+          <w:sz w:val="19"/>
+          <w:szCs w:val="19"/>
+        </w:rPr>
+        <w:t xml:space="preserve"> </w:t>
+      </w:r>
+      <w:proofErr w:type="spellStart"/>
+      <w:r>
+        <w:rPr>
+          <w:rFonts w:ascii="Consolas" w:hAnsi="Consolas" w:cs="Consolas"/>
+          <w:sz w:val="19"/>
+          <w:szCs w:val="19"/>
+        </w:rPr>
+        <w:t>UserId</w:t>
+      </w:r>
+      <w:proofErr w:type="spellEnd"/>
+      <w:r>
+        <w:rPr>
+          <w:rFonts w:ascii="Consolas" w:hAnsi="Consolas" w:cs="Consolas"/>
+          <w:color w:val="808080"/>
+          <w:sz w:val="19"/>
+          <w:szCs w:val="19"/>
+        </w:rPr>
+        <w:t>,</w:t>
+      </w:r>
+      <w:r>
+        <w:rPr>
+          <w:rFonts w:ascii="Consolas" w:hAnsi="Consolas" w:cs="Consolas"/>
+          <w:sz w:val="19"/>
+          <w:szCs w:val="19"/>
+        </w:rPr>
+        <w:t xml:space="preserve"> </w:t>
+      </w:r>
+      <w:proofErr w:type="spellStart"/>
+      <w:r>
+        <w:rPr>
+          <w:rFonts w:ascii="Consolas" w:hAnsi="Consolas" w:cs="Consolas"/>
+          <w:sz w:val="19"/>
+          <w:szCs w:val="19"/>
+        </w:rPr>
+        <w:t>IsDeleted</w:t>
+      </w:r>
+      <w:proofErr w:type="spellEnd"/>
+      <w:r>
+        <w:rPr>
+          <w:rFonts w:ascii="Consolas" w:hAnsi="Consolas" w:cs="Consolas"/>
+          <w:color w:val="808080"/>
+          <w:sz w:val="19"/>
+          <w:szCs w:val="19"/>
+        </w:rPr>
+        <w:t>,</w:t>
+      </w:r>
+      <w:r>
+        <w:rPr>
+          <w:rFonts w:ascii="Consolas" w:hAnsi="Consolas" w:cs="Consolas"/>
+          <w:sz w:val="19"/>
+          <w:szCs w:val="19"/>
+        </w:rPr>
+        <w:t xml:space="preserve"> </w:t>
+      </w:r>
+      <w:proofErr w:type="spellStart"/>
+      <w:r>
+        <w:rPr>
+          <w:rFonts w:ascii="Consolas" w:hAnsi="Consolas" w:cs="Consolas"/>
+          <w:sz w:val="19"/>
+          <w:szCs w:val="19"/>
+        </w:rPr>
+        <w:t>HierarchyOrder</w:t>
+      </w:r>
+      <w:proofErr w:type="spellEnd"/>
+      <w:r>
+        <w:rPr>
+          <w:rFonts w:ascii="Consolas" w:hAnsi="Consolas" w:cs="Consolas"/>
+          <w:color w:val="808080"/>
+          <w:sz w:val="19"/>
+          <w:szCs w:val="19"/>
+        </w:rPr>
+        <w:t>,</w:t>
+      </w:r>
+      <w:r>
+        <w:rPr>
+          <w:rFonts w:ascii="Consolas" w:hAnsi="Consolas" w:cs="Consolas"/>
+          <w:sz w:val="19"/>
+          <w:szCs w:val="19"/>
+        </w:rPr>
+        <w:t xml:space="preserve"> </w:t>
+      </w:r>
+    </w:p>
+    <w:p>
+      <w:pPr>
+        <w:autoSpaceDE w:val="0"/>
+        <w:autoSpaceDN w:val="0"/>
+        <w:adjustRightInd w:val="0"/>
+        <w:spacing w:after="0" w:line="240" w:lineRule="auto"/>
+        <w:rPr>
+          <w:rFonts w:ascii="Consolas" w:hAnsi="Consolas" w:cs="Consolas"/>
+          <w:sz w:val="19"/>
+          <w:szCs w:val="19"/>
+        </w:rPr>
+      </w:pPr>
+      <w:r>
+        <w:rPr>
+          <w:rFonts w:ascii="Consolas" w:hAnsi="Consolas" w:cs="Consolas"/>
+          <w:sz w:val="19"/>
+          <w:szCs w:val="19"/>
+        </w:rPr>
+        <w:t xml:space="preserve">     </w:t>
+      </w:r>
+      <w:proofErr w:type="spellStart"/>
+      <w:r>
+        <w:rPr>
+          <w:rFonts w:ascii="Consolas" w:hAnsi="Consolas" w:cs="Consolas"/>
+          <w:sz w:val="19"/>
+          <w:szCs w:val="19"/>
+        </w:rPr>
+        <w:t>lineage</w:t>
+      </w:r>
+      <w:proofErr w:type="spellEnd"/>
+      <w:r>
+        <w:rPr>
+          <w:rFonts w:ascii="Consolas" w:hAnsi="Consolas" w:cs="Consolas"/>
+          <w:color w:val="808080"/>
+          <w:sz w:val="19"/>
+          <w:szCs w:val="19"/>
+        </w:rPr>
+        <w:t>)</w:t>
+      </w:r>
+      <w:r>
+        <w:rPr>
+          <w:rFonts w:ascii="Consolas" w:hAnsi="Consolas" w:cs="Consolas"/>
+          <w:sz w:val="19"/>
+          <w:szCs w:val="19"/>
+        </w:rPr>
+        <w:t xml:space="preserve"> </w:t>
+      </w:r>
+    </w:p>
+    <w:p>
+      <w:pPr>
+        <w:autoSpaceDE w:val="0"/>
+        <w:autoSpaceDN w:val="0"/>
+        <w:adjustRightInd w:val="0"/>
+        <w:spacing w:after="0" w:line="240" w:lineRule="auto"/>
+        <w:rPr>
+          <w:rFonts w:ascii="Consolas" w:hAnsi="Consolas" w:cs="Consolas"/>
+          <w:sz w:val="19"/>
+          <w:szCs w:val="19"/>
+        </w:rPr>
+      </w:pPr>
+      <w:r>
+        <w:rPr>
+          <w:rFonts w:ascii="Consolas" w:hAnsi="Consolas" w:cs="Consolas"/>
+          <w:sz w:val="19"/>
+          <w:szCs w:val="19"/>
+        </w:rPr>
+        <w:t xml:space="preserve">     </w:t>
+      </w:r>
+      <w:r>
+        <w:rPr>
+          <w:rFonts w:ascii="Consolas" w:hAnsi="Consolas" w:cs="Consolas"/>
+          <w:color w:val="0000FF"/>
+          <w:sz w:val="19"/>
+          <w:szCs w:val="19"/>
+        </w:rPr>
+        <w:t xml:space="preserve">AS </w:t>
+      </w:r>
+      <w:r>
+        <w:rPr>
+          <w:rFonts w:ascii="Consolas" w:hAnsi="Consolas" w:cs="Consolas"/>
+          <w:color w:val="808080"/>
+          <w:sz w:val="19"/>
+          <w:szCs w:val="19"/>
+        </w:rPr>
+        <w:t>(</w:t>
+      </w:r>
+      <w:r>
+        <w:rPr>
+          <w:rFonts w:ascii="Consolas" w:hAnsi="Consolas" w:cs="Consolas"/>
+          <w:color w:val="0000FF"/>
+          <w:sz w:val="19"/>
+          <w:szCs w:val="19"/>
+        </w:rPr>
+        <w:t>SELECT</w:t>
+      </w:r>
+      <w:r>
+        <w:rPr>
+          <w:rFonts w:ascii="Consolas" w:hAnsi="Consolas" w:cs="Consolas"/>
+          <w:sz w:val="19"/>
+          <w:szCs w:val="19"/>
+        </w:rPr>
+        <w:t xml:space="preserve"> </w:t>
+      </w:r>
+      <w:proofErr w:type="spellStart"/>
+      <w:r>
+        <w:rPr>
+          <w:rFonts w:ascii="Consolas" w:hAnsi="Consolas" w:cs="Consolas"/>
+          <w:sz w:val="19"/>
+          <w:szCs w:val="19"/>
+        </w:rPr>
+        <w:t>com</w:t>
+      </w:r>
+      <w:r>
+        <w:rPr>
+          <w:rFonts w:ascii="Consolas" w:hAnsi="Consolas" w:cs="Consolas"/>
+          <w:color w:val="808080"/>
+          <w:sz w:val="19"/>
+          <w:szCs w:val="19"/>
+        </w:rPr>
+        <w:t>.</w:t>
+      </w:r>
+      <w:r>
+        <w:rPr>
+          <w:rFonts w:ascii="Consolas" w:hAnsi="Consolas" w:cs="Consolas"/>
+          <w:sz w:val="19"/>
+          <w:szCs w:val="19"/>
+        </w:rPr>
+        <w:t>Id</w:t>
+      </w:r>
+      <w:proofErr w:type="spellEnd"/>
+      <w:r>
+        <w:rPr>
+          <w:rFonts w:ascii="Consolas" w:hAnsi="Consolas" w:cs="Consolas"/>
+          <w:color w:val="808080"/>
+          <w:sz w:val="19"/>
+          <w:szCs w:val="19"/>
+        </w:rPr>
+        <w:t>,</w:t>
+      </w:r>
+    </w:p>
+    <w:p>
+      <w:pPr>
+        <w:autoSpaceDE w:val="0"/>
+        <w:autoSpaceDN w:val="0"/>
+        <w:adjustRightInd w:val="0"/>
+        <w:spacing w:after="0" w:line="240" w:lineRule="auto"/>
+        <w:rPr>
+          <w:rFonts w:ascii="Consolas" w:hAnsi="Consolas" w:cs="Consolas"/>
+          <w:sz w:val="19"/>
+          <w:szCs w:val="19"/>
+        </w:rPr>
+      </w:pPr>
+      <w:r>
+        <w:rPr>
+          <w:rFonts w:ascii="Consolas" w:hAnsi="Consolas" w:cs="Consolas"/>
+          <w:sz w:val="19"/>
+          <w:szCs w:val="19"/>
+        </w:rPr>
+        <w:tab/>
+      </w:r>
+      <w:r>
+        <w:rPr>
+          <w:rFonts w:ascii="Consolas" w:hAnsi="Consolas" w:cs="Consolas"/>
+          <w:sz w:val="19"/>
+          <w:szCs w:val="19"/>
+        </w:rPr>
+        <w:tab/>
+      </w:r>
+      <w:r>
+        <w:rPr>
+          <w:rFonts w:ascii="Consolas" w:hAnsi="Consolas" w:cs="Consolas"/>
+          <w:sz w:val="19"/>
+          <w:szCs w:val="19"/>
+        </w:rPr>
+        <w:tab/>
+      </w:r>
+      <w:r>
+        <w:rPr>
+          <w:rFonts w:ascii="Consolas" w:hAnsi="Consolas" w:cs="Consolas"/>
+          <w:sz w:val="19"/>
+          <w:szCs w:val="19"/>
+        </w:rPr>
+        <w:tab/>
+      </w:r>
+      <w:proofErr w:type="spellStart"/>
+      <w:r>
+        <w:rPr>
+          <w:rFonts w:ascii="Consolas" w:hAnsi="Consolas" w:cs="Consolas"/>
+          <w:sz w:val="19"/>
+          <w:szCs w:val="19"/>
+        </w:rPr>
+        <w:t>com</w:t>
+      </w:r>
+      <w:r>
+        <w:rPr>
+          <w:rFonts w:ascii="Consolas" w:hAnsi="Consolas" w:cs="Consolas"/>
+          <w:color w:val="808080"/>
+          <w:sz w:val="19"/>
+          <w:szCs w:val="19"/>
+        </w:rPr>
+        <w:t>.</w:t>
+      </w:r>
+      <w:r>
+        <w:rPr>
+          <w:rFonts w:ascii="Consolas" w:hAnsi="Consolas" w:cs="Consolas"/>
+          <w:sz w:val="19"/>
+          <w:szCs w:val="19"/>
+        </w:rPr>
+        <w:t>QuestionId</w:t>
+      </w:r>
+      <w:proofErr w:type="spellEnd"/>
+      <w:r>
+        <w:rPr>
+          <w:rFonts w:ascii="Consolas" w:hAnsi="Consolas" w:cs="Consolas"/>
+          <w:color w:val="808080"/>
+          <w:sz w:val="19"/>
+          <w:szCs w:val="19"/>
+        </w:rPr>
+        <w:t>,</w:t>
+      </w:r>
+      <w:r>
+        <w:rPr>
+          <w:rFonts w:ascii="Consolas" w:hAnsi="Consolas" w:cs="Consolas"/>
+          <w:sz w:val="19"/>
+          <w:szCs w:val="19"/>
+        </w:rPr>
+        <w:t xml:space="preserve"> </w:t>
+      </w:r>
+    </w:p>
+    <w:p>
+      <w:pPr>
+        <w:autoSpaceDE w:val="0"/>
+        <w:autoSpaceDN w:val="0"/>
+        <w:adjustRightInd w:val="0"/>
+        <w:spacing w:after="0" w:line="240" w:lineRule="auto"/>
+        <w:rPr>
+          <w:rFonts w:ascii="Consolas" w:hAnsi="Consolas" w:cs="Consolas"/>
+          <w:sz w:val="19"/>
+          <w:szCs w:val="19"/>
+        </w:rPr>
+      </w:pPr>
+      <w:r>
+        <w:rPr>
+          <w:rFonts w:ascii="Consolas" w:hAnsi="Consolas" w:cs="Consolas"/>
+          <w:sz w:val="19"/>
+          <w:szCs w:val="19"/>
+        </w:rPr>
+        <w:t xml:space="preserve">                </w:t>
+      </w:r>
+      <w:proofErr w:type="spellStart"/>
+      <w:r>
+        <w:rPr>
+          <w:rFonts w:ascii="Consolas" w:hAnsi="Consolas" w:cs="Consolas"/>
+          <w:sz w:val="19"/>
+          <w:szCs w:val="19"/>
+        </w:rPr>
+        <w:t>com</w:t>
+      </w:r>
+      <w:r>
+        <w:rPr>
+          <w:rFonts w:ascii="Consolas" w:hAnsi="Consolas" w:cs="Consolas"/>
+          <w:color w:val="808080"/>
+          <w:sz w:val="19"/>
+          <w:szCs w:val="19"/>
+        </w:rPr>
+        <w:t>.</w:t>
+      </w:r>
+      <w:r>
+        <w:rPr>
+          <w:rFonts w:ascii="Consolas" w:hAnsi="Consolas" w:cs="Consolas"/>
+          <w:sz w:val="19"/>
+          <w:szCs w:val="19"/>
+        </w:rPr>
+        <w:t>CommentText</w:t>
+      </w:r>
+      <w:proofErr w:type="spellEnd"/>
+      <w:r>
+        <w:rPr>
+          <w:rFonts w:ascii="Consolas" w:hAnsi="Consolas" w:cs="Consolas"/>
+          <w:color w:val="808080"/>
+          <w:sz w:val="19"/>
+          <w:szCs w:val="19"/>
+        </w:rPr>
+        <w:t>,</w:t>
+      </w:r>
+      <w:r>
+        <w:rPr>
+          <w:rFonts w:ascii="Consolas" w:hAnsi="Consolas" w:cs="Consolas"/>
+          <w:sz w:val="19"/>
+          <w:szCs w:val="19"/>
+        </w:rPr>
+        <w:t xml:space="preserve"> </w:t>
+      </w:r>
+    </w:p>
+    <w:p>
+      <w:pPr>
+        <w:autoSpaceDE w:val="0"/>
+        <w:autoSpaceDN w:val="0"/>
+        <w:adjustRightInd w:val="0"/>
+        <w:spacing w:after="0" w:line="240" w:lineRule="auto"/>
+        <w:rPr>
+          <w:rFonts w:ascii="Consolas" w:hAnsi="Consolas" w:cs="Consolas"/>
+          <w:sz w:val="19"/>
+          <w:szCs w:val="19"/>
+        </w:rPr>
+      </w:pPr>
+      <w:r>
+        <w:rPr>
+          <w:rFonts w:ascii="Consolas" w:hAnsi="Consolas" w:cs="Consolas"/>
+          <w:sz w:val="19"/>
+          <w:szCs w:val="19"/>
+        </w:rPr>
+        <w:t xml:space="preserve">                </w:t>
+      </w:r>
+      <w:proofErr w:type="spellStart"/>
+      <w:r>
+        <w:rPr>
+          <w:rFonts w:ascii="Consolas" w:hAnsi="Consolas" w:cs="Consolas"/>
+          <w:sz w:val="19"/>
+          <w:szCs w:val="19"/>
+        </w:rPr>
+        <w:t>com</w:t>
+      </w:r>
+      <w:r>
+        <w:rPr>
+          <w:rFonts w:ascii="Consolas" w:hAnsi="Consolas" w:cs="Consolas"/>
+          <w:color w:val="808080"/>
+          <w:sz w:val="19"/>
+          <w:szCs w:val="19"/>
+        </w:rPr>
+        <w:t>.</w:t>
+      </w:r>
+      <w:r>
+        <w:rPr>
+          <w:rFonts w:ascii="Consolas" w:hAnsi="Consolas" w:cs="Consolas"/>
+          <w:sz w:val="19"/>
+          <w:szCs w:val="19"/>
+        </w:rPr>
+        <w:t>ParentCommentId</w:t>
+      </w:r>
+      <w:proofErr w:type="spellEnd"/>
+      <w:r>
+        <w:rPr>
+          <w:rFonts w:ascii="Consolas" w:hAnsi="Consolas" w:cs="Consolas"/>
+          <w:color w:val="808080"/>
+          <w:sz w:val="19"/>
+          <w:szCs w:val="19"/>
+        </w:rPr>
+        <w:t>,</w:t>
+      </w:r>
+    </w:p>
+    <w:p>
+      <w:pPr>
+        <w:autoSpaceDE w:val="0"/>
+        <w:autoSpaceDN w:val="0"/>
+        <w:adjustRightInd w:val="0"/>
+        <w:spacing w:after="0" w:line="240" w:lineRule="auto"/>
+        <w:rPr>
+          <w:rFonts w:ascii="Consolas" w:hAnsi="Consolas" w:cs="Consolas"/>
+          <w:sz w:val="19"/>
+          <w:szCs w:val="19"/>
+        </w:rPr>
+      </w:pPr>
+      <w:r>
+        <w:rPr>
+          <w:rFonts w:ascii="Consolas" w:hAnsi="Consolas" w:cs="Consolas"/>
+          <w:sz w:val="19"/>
+          <w:szCs w:val="19"/>
+        </w:rPr>
+        <w:tab/>
+      </w:r>
+      <w:r>
+        <w:rPr>
+          <w:rFonts w:ascii="Consolas" w:hAnsi="Consolas" w:cs="Consolas"/>
+          <w:sz w:val="19"/>
+          <w:szCs w:val="19"/>
+        </w:rPr>
+        <w:tab/>
+      </w:r>
+      <w:r>
+        <w:rPr>
+          <w:rFonts w:ascii="Consolas" w:hAnsi="Consolas" w:cs="Consolas"/>
+          <w:sz w:val="19"/>
+          <w:szCs w:val="19"/>
+        </w:rPr>
+        <w:tab/>
+      </w:r>
+      <w:r>
+        <w:rPr>
+          <w:rFonts w:ascii="Consolas" w:hAnsi="Consolas" w:cs="Consolas"/>
+          <w:sz w:val="19"/>
+          <w:szCs w:val="19"/>
+        </w:rPr>
+        <w:tab/>
+      </w:r>
+      <w:proofErr w:type="spellStart"/>
+      <w:r>
+        <w:rPr>
+          <w:rFonts w:ascii="Consolas" w:hAnsi="Consolas" w:cs="Consolas"/>
+          <w:sz w:val="19"/>
+          <w:szCs w:val="19"/>
+        </w:rPr>
+        <w:t>com</w:t>
+      </w:r>
+      <w:r>
+        <w:rPr>
+          <w:rFonts w:ascii="Consolas" w:hAnsi="Consolas" w:cs="Consolas"/>
+          <w:color w:val="808080"/>
+          <w:sz w:val="19"/>
+          <w:szCs w:val="19"/>
+        </w:rPr>
+        <w:t>.</w:t>
+      </w:r>
+      <w:r>
+        <w:rPr>
+          <w:rFonts w:ascii="Consolas" w:hAnsi="Consolas" w:cs="Consolas"/>
+          <w:sz w:val="19"/>
+          <w:szCs w:val="19"/>
+        </w:rPr>
+        <w:t>DateCommented</w:t>
+      </w:r>
+      <w:proofErr w:type="spellEnd"/>
+      <w:r>
+        <w:rPr>
+          <w:rFonts w:ascii="Consolas" w:hAnsi="Consolas" w:cs="Consolas"/>
+          <w:color w:val="808080"/>
+          <w:sz w:val="19"/>
+          <w:szCs w:val="19"/>
+        </w:rPr>
+        <w:t>,</w:t>
+      </w:r>
+    </w:p>
+    <w:p>
+      <w:pPr>
+        <w:autoSpaceDE w:val="0"/>
+        <w:autoSpaceDN w:val="0"/>
+        <w:adjustRightInd w:val="0"/>
+        <w:spacing w:after="0" w:line="240" w:lineRule="auto"/>
+        <w:rPr>
+          <w:rFonts w:ascii="Consolas" w:hAnsi="Consolas" w:cs="Consolas"/>
+          <w:sz w:val="19"/>
+          <w:szCs w:val="19"/>
+        </w:rPr>
+      </w:pPr>
+      <w:r>
+        <w:rPr>
+          <w:rFonts w:ascii="Consolas" w:hAnsi="Consolas" w:cs="Consolas"/>
+          <w:sz w:val="19"/>
+          <w:szCs w:val="19"/>
+        </w:rPr>
+        <w:tab/>
+      </w:r>
+      <w:r>
+        <w:rPr>
+          <w:rFonts w:ascii="Consolas" w:hAnsi="Consolas" w:cs="Consolas"/>
+          <w:sz w:val="19"/>
+          <w:szCs w:val="19"/>
+        </w:rPr>
+        <w:tab/>
+      </w:r>
+      <w:r>
+        <w:rPr>
+          <w:rFonts w:ascii="Consolas" w:hAnsi="Consolas" w:cs="Consolas"/>
+          <w:sz w:val="19"/>
+          <w:szCs w:val="19"/>
+        </w:rPr>
+        <w:tab/>
+      </w:r>
+      <w:r>
+        <w:rPr>
+          <w:rFonts w:ascii="Consolas" w:hAnsi="Consolas" w:cs="Consolas"/>
+          <w:sz w:val="19"/>
+          <w:szCs w:val="19"/>
+        </w:rPr>
+        <w:tab/>
+      </w:r>
+      <w:proofErr w:type="spellStart"/>
+      <w:r>
+        <w:rPr>
+          <w:rFonts w:ascii="Consolas" w:hAnsi="Consolas" w:cs="Consolas"/>
+          <w:sz w:val="19"/>
+          <w:szCs w:val="19"/>
+        </w:rPr>
+        <w:t>com</w:t>
+      </w:r>
+      <w:r>
+        <w:rPr>
+          <w:rFonts w:ascii="Consolas" w:hAnsi="Consolas" w:cs="Consolas"/>
+          <w:color w:val="808080"/>
+          <w:sz w:val="19"/>
+          <w:szCs w:val="19"/>
+        </w:rPr>
+        <w:t>.</w:t>
+      </w:r>
+      <w:r>
+        <w:rPr>
+          <w:rFonts w:ascii="Consolas" w:hAnsi="Consolas" w:cs="Consolas"/>
+          <w:sz w:val="19"/>
+          <w:szCs w:val="19"/>
+        </w:rPr>
+        <w:t>UserId</w:t>
+      </w:r>
+      <w:proofErr w:type="spellEnd"/>
+      <w:r>
+        <w:rPr>
+          <w:rFonts w:ascii="Consolas" w:hAnsi="Consolas" w:cs="Consolas"/>
+          <w:color w:val="808080"/>
+          <w:sz w:val="19"/>
+          <w:szCs w:val="19"/>
+        </w:rPr>
+        <w:t>,</w:t>
+      </w:r>
+    </w:p>
+    <w:p>
+      <w:pPr>
+        <w:autoSpaceDE w:val="0"/>
+        <w:autoSpaceDN w:val="0"/>
+        <w:adjustRightInd w:val="0"/>
+        <w:spacing w:after="0" w:line="240" w:lineRule="auto"/>
+        <w:rPr>
+          <w:rFonts w:ascii="Consolas" w:hAnsi="Consolas" w:cs="Consolas"/>
+          <w:sz w:val="19"/>
+          <w:szCs w:val="19"/>
+        </w:rPr>
+      </w:pPr>
+      <w:r>
+        <w:rPr>
+          <w:rFonts w:ascii="Consolas" w:hAnsi="Consolas" w:cs="Consolas"/>
+          <w:sz w:val="19"/>
+          <w:szCs w:val="19"/>
+        </w:rPr>
+        <w:tab/>
+      </w:r>
+      <w:r>
+        <w:rPr>
+          <w:rFonts w:ascii="Consolas" w:hAnsi="Consolas" w:cs="Consolas"/>
+          <w:sz w:val="19"/>
+          <w:szCs w:val="19"/>
+        </w:rPr>
+        <w:tab/>
+      </w:r>
+      <w:r>
+        <w:rPr>
+          <w:rFonts w:ascii="Consolas" w:hAnsi="Consolas" w:cs="Consolas"/>
+          <w:sz w:val="19"/>
+          <w:szCs w:val="19"/>
+        </w:rPr>
+        <w:tab/>
+      </w:r>
+      <w:r>
+        <w:rPr>
+          <w:rFonts w:ascii="Consolas" w:hAnsi="Consolas" w:cs="Consolas"/>
+          <w:sz w:val="19"/>
+          <w:szCs w:val="19"/>
+        </w:rPr>
+        <w:tab/>
+      </w:r>
+      <w:proofErr w:type="spellStart"/>
+      <w:r>
+        <w:rPr>
+          <w:rFonts w:ascii="Consolas" w:hAnsi="Consolas" w:cs="Consolas"/>
+          <w:sz w:val="19"/>
+          <w:szCs w:val="19"/>
+        </w:rPr>
+        <w:t>com</w:t>
+      </w:r>
+      <w:r>
+        <w:rPr>
+          <w:rFonts w:ascii="Consolas" w:hAnsi="Consolas" w:cs="Consolas"/>
+          <w:color w:val="808080"/>
+          <w:sz w:val="19"/>
+          <w:szCs w:val="19"/>
+        </w:rPr>
+        <w:t>.</w:t>
+      </w:r>
+      <w:r>
+        <w:rPr>
+          <w:rFonts w:ascii="Consolas" w:hAnsi="Consolas" w:cs="Consolas"/>
+          <w:sz w:val="19"/>
+          <w:szCs w:val="19"/>
+        </w:rPr>
+        <w:t>IsDeleted</w:t>
+      </w:r>
+      <w:proofErr w:type="spellEnd"/>
+      <w:r>
+        <w:rPr>
+          <w:rFonts w:ascii="Consolas" w:hAnsi="Consolas" w:cs="Consolas"/>
+          <w:color w:val="808080"/>
+          <w:sz w:val="19"/>
+          <w:szCs w:val="19"/>
+        </w:rPr>
+        <w:t>,</w:t>
+      </w:r>
+    </w:p>
+    <w:p>
+      <w:pPr>
+        <w:autoSpaceDE w:val="0"/>
+        <w:autoSpaceDN w:val="0"/>
+        <w:adjustRightInd w:val="0"/>
+        <w:spacing w:after="0" w:line="240" w:lineRule="auto"/>
+        <w:rPr>
+          <w:rFonts w:ascii="Consolas" w:hAnsi="Consolas" w:cs="Consolas"/>
+          <w:sz w:val="19"/>
+          <w:szCs w:val="19"/>
+        </w:rPr>
+      </w:pPr>
+      <w:r>
+        <w:rPr>
+          <w:rFonts w:ascii="Consolas" w:hAnsi="Consolas" w:cs="Consolas"/>
+          <w:sz w:val="19"/>
+          <w:szCs w:val="19"/>
+        </w:rPr>
+        <w:t xml:space="preserve">                0                          </w:t>
+      </w:r>
+      <w:r>
+        <w:rPr>
+          <w:rFonts w:ascii="Consolas" w:hAnsi="Consolas" w:cs="Consolas"/>
+          <w:color w:val="0000FF"/>
+          <w:sz w:val="19"/>
+          <w:szCs w:val="19"/>
+        </w:rPr>
+        <w:t>AS</w:t>
+      </w:r>
+      <w:r>
+        <w:rPr>
+          <w:rFonts w:ascii="Consolas" w:hAnsi="Consolas" w:cs="Consolas"/>
+          <w:sz w:val="19"/>
+          <w:szCs w:val="19"/>
+        </w:rPr>
+        <w:t xml:space="preserve"> </w:t>
+      </w:r>
+      <w:proofErr w:type="spellStart"/>
+      <w:r>
+        <w:rPr>
+          <w:rFonts w:ascii="Consolas" w:hAnsi="Consolas" w:cs="Consolas"/>
+          <w:sz w:val="19"/>
+          <w:szCs w:val="19"/>
+        </w:rPr>
+        <w:t>HierarchyOrder</w:t>
+      </w:r>
+      <w:proofErr w:type="spellEnd"/>
+      <w:r>
+        <w:rPr>
+          <w:rFonts w:ascii="Consolas" w:hAnsi="Consolas" w:cs="Consolas"/>
+          <w:color w:val="808080"/>
+          <w:sz w:val="19"/>
+          <w:szCs w:val="19"/>
+        </w:rPr>
+        <w:t>,</w:t>
+      </w:r>
+      <w:r>
+        <w:rPr>
+          <w:rFonts w:ascii="Consolas" w:hAnsi="Consolas" w:cs="Consolas"/>
+          <w:sz w:val="19"/>
+          <w:szCs w:val="19"/>
+        </w:rPr>
+        <w:t xml:space="preserve"> </w:t>
+      </w:r>
+    </w:p>
+    <w:p>
+      <w:pPr>
+        <w:autoSpaceDE w:val="0"/>
+        <w:autoSpaceDN w:val="0"/>
+        <w:adjustRightInd w:val="0"/>
+        <w:spacing w:after="0" w:line="240" w:lineRule="auto"/>
+        <w:rPr>
+          <w:rFonts w:ascii="Consolas" w:hAnsi="Consolas" w:cs="Consolas"/>
+          <w:sz w:val="19"/>
+          <w:szCs w:val="19"/>
+        </w:rPr>
+      </w:pPr>
+      <w:r>
+        <w:rPr>
+          <w:rFonts w:ascii="Consolas" w:hAnsi="Consolas" w:cs="Consolas"/>
+          <w:sz w:val="19"/>
+          <w:szCs w:val="19"/>
+        </w:rPr>
+        <w:t xml:space="preserve">                </w:t>
+      </w:r>
+      <w:proofErr w:type="spellStart"/>
+      <w:r>
+        <w:rPr>
+          <w:rFonts w:ascii="Consolas" w:hAnsi="Consolas" w:cs="Consolas"/>
+          <w:color w:val="FF00FF"/>
+          <w:sz w:val="19"/>
+          <w:szCs w:val="19"/>
+        </w:rPr>
+        <w:t>Cast</w:t>
+      </w:r>
+      <w:proofErr w:type="spellEnd"/>
+      <w:r>
+        <w:rPr>
+          <w:rFonts w:ascii="Consolas" w:hAnsi="Consolas" w:cs="Consolas"/>
+          <w:color w:val="0000FF"/>
+          <w:sz w:val="19"/>
+          <w:szCs w:val="19"/>
+        </w:rPr>
+        <w:t xml:space="preserve"> </w:t>
+      </w:r>
+      <w:r>
+        <w:rPr>
+          <w:rFonts w:ascii="Consolas" w:hAnsi="Consolas" w:cs="Consolas"/>
+          <w:color w:val="808080"/>
+          <w:sz w:val="19"/>
+          <w:szCs w:val="19"/>
+        </w:rPr>
+        <w:t>(</w:t>
+      </w:r>
+      <w:r>
+        <w:rPr>
+          <w:rFonts w:ascii="Consolas" w:hAnsi="Consolas" w:cs="Consolas"/>
+          <w:color w:val="FF0000"/>
+          <w:sz w:val="19"/>
+          <w:szCs w:val="19"/>
+        </w:rPr>
+        <w:t>'/'</w:t>
+      </w:r>
+      <w:r>
+        <w:rPr>
+          <w:rFonts w:ascii="Consolas" w:hAnsi="Consolas" w:cs="Consolas"/>
+          <w:sz w:val="19"/>
+          <w:szCs w:val="19"/>
+        </w:rPr>
+        <w:t xml:space="preserve"> </w:t>
+      </w:r>
+      <w:r>
+        <w:rPr>
+          <w:rFonts w:ascii="Consolas" w:hAnsi="Consolas" w:cs="Consolas"/>
+          <w:color w:val="0000FF"/>
+          <w:sz w:val="19"/>
+          <w:szCs w:val="19"/>
+        </w:rPr>
+        <w:t>AS</w:t>
+      </w:r>
+      <w:r>
+        <w:rPr>
+          <w:rFonts w:ascii="Consolas" w:hAnsi="Consolas" w:cs="Consolas"/>
+          <w:sz w:val="19"/>
+          <w:szCs w:val="19"/>
+        </w:rPr>
+        <w:t xml:space="preserve"> </w:t>
+      </w:r>
+      <w:r>
+        <w:rPr>
+          <w:rFonts w:ascii="Consolas" w:hAnsi="Consolas" w:cs="Consolas"/>
+          <w:color w:val="0000FF"/>
+          <w:sz w:val="19"/>
+          <w:szCs w:val="19"/>
+        </w:rPr>
+        <w:t>VARCHAR</w:t>
+      </w:r>
+      <w:r>
+        <w:rPr>
+          <w:rFonts w:ascii="Consolas" w:hAnsi="Consolas" w:cs="Consolas"/>
+          <w:color w:val="808080"/>
+          <w:sz w:val="19"/>
+          <w:szCs w:val="19"/>
+        </w:rPr>
+        <w:t>(</w:t>
+      </w:r>
+      <w:r>
+        <w:rPr>
+          <w:rFonts w:ascii="Consolas" w:hAnsi="Consolas" w:cs="Consolas"/>
+          <w:sz w:val="19"/>
+          <w:szCs w:val="19"/>
+        </w:rPr>
+        <w:t>255</w:t>
+      </w:r>
+      <w:r>
+        <w:rPr>
+          <w:rFonts w:ascii="Consolas" w:hAnsi="Consolas" w:cs="Consolas"/>
+          <w:color w:val="808080"/>
+          <w:sz w:val="19"/>
+          <w:szCs w:val="19"/>
+        </w:rPr>
+        <w:t>))</w:t>
+      </w:r>
+      <w:r>
+        <w:rPr>
+          <w:rFonts w:ascii="Consolas" w:hAnsi="Consolas" w:cs="Consolas"/>
+          <w:sz w:val="19"/>
+          <w:szCs w:val="19"/>
+        </w:rPr>
+        <w:t xml:space="preserve"> </w:t>
+      </w:r>
+      <w:r>
+        <w:rPr>
+          <w:rFonts w:ascii="Consolas" w:hAnsi="Consolas" w:cs="Consolas"/>
+          <w:color w:val="0000FF"/>
+          <w:sz w:val="19"/>
+          <w:szCs w:val="19"/>
+        </w:rPr>
+        <w:t>AS</w:t>
+      </w:r>
+      <w:r>
+        <w:rPr>
+          <w:rFonts w:ascii="Consolas" w:hAnsi="Consolas" w:cs="Consolas"/>
+          <w:sz w:val="19"/>
+          <w:szCs w:val="19"/>
+        </w:rPr>
+        <w:t xml:space="preserve"> </w:t>
+      </w:r>
+      <w:proofErr w:type="spellStart"/>
+      <w:r>
+        <w:rPr>
+          <w:rFonts w:ascii="Consolas" w:hAnsi="Consolas" w:cs="Consolas"/>
+          <w:sz w:val="19"/>
+          <w:szCs w:val="19"/>
+        </w:rPr>
+        <w:t>Lineage</w:t>
+      </w:r>
+      <w:proofErr w:type="spellEnd"/>
+      <w:r>
+        <w:rPr>
+          <w:rFonts w:ascii="Consolas" w:hAnsi="Consolas" w:cs="Consolas"/>
+          <w:sz w:val="19"/>
+          <w:szCs w:val="19"/>
+        </w:rPr>
+        <w:t xml:space="preserve"> </w:t>
+      </w:r>
+    </w:p>
+    <w:p>
+      <w:pPr>
+        <w:autoSpaceDE w:val="0"/>
+        <w:autoSpaceDN w:val="0"/>
+        <w:adjustRightInd w:val="0"/>
+        <w:spacing w:after="0" w:line="240" w:lineRule="auto"/>
+        <w:rPr>
+          <w:rFonts w:ascii="Consolas" w:hAnsi="Consolas" w:cs="Consolas"/>
+          <w:sz w:val="19"/>
+          <w:szCs w:val="19"/>
+        </w:rPr>
+      </w:pPr>
+      <w:r>
+        <w:rPr>
+          <w:rFonts w:ascii="Consolas" w:hAnsi="Consolas" w:cs="Consolas"/>
+          <w:sz w:val="19"/>
+          <w:szCs w:val="19"/>
+        </w:rPr>
+        <w:t xml:space="preserve">         </w:t>
+      </w:r>
+      <w:r>
+        <w:rPr>
+          <w:rFonts w:ascii="Consolas" w:hAnsi="Consolas" w:cs="Consolas"/>
+          <w:color w:val="0000FF"/>
+          <w:sz w:val="19"/>
+          <w:szCs w:val="19"/>
+        </w:rPr>
+        <w:t>FROM</w:t>
+      </w:r>
+      <w:r>
+        <w:rPr>
+          <w:rFonts w:ascii="Consolas" w:hAnsi="Consolas" w:cs="Consolas"/>
+          <w:sz w:val="19"/>
+          <w:szCs w:val="19"/>
+        </w:rPr>
+        <w:t xml:space="preserve">   </w:t>
+      </w:r>
+      <w:proofErr w:type="spellStart"/>
+      <w:r>
+        <w:rPr>
+          <w:rFonts w:ascii="Consolas" w:hAnsi="Consolas" w:cs="Consolas"/>
+          <w:sz w:val="19"/>
+          <w:szCs w:val="19"/>
+        </w:rPr>
+        <w:t>Comments</w:t>
+      </w:r>
+      <w:proofErr w:type="spellEnd"/>
+      <w:r>
+        <w:rPr>
+          <w:rFonts w:ascii="Consolas" w:hAnsi="Consolas" w:cs="Consolas"/>
+          <w:sz w:val="19"/>
+          <w:szCs w:val="19"/>
+        </w:rPr>
+        <w:t xml:space="preserve"> </w:t>
+      </w:r>
+      <w:r>
+        <w:rPr>
+          <w:rFonts w:ascii="Consolas" w:hAnsi="Consolas" w:cs="Consolas"/>
+          <w:color w:val="0000FF"/>
+          <w:sz w:val="19"/>
+          <w:szCs w:val="19"/>
+        </w:rPr>
+        <w:t>AS</w:t>
+      </w:r>
+      <w:r>
+        <w:rPr>
+          <w:rFonts w:ascii="Consolas" w:hAnsi="Consolas" w:cs="Consolas"/>
+          <w:sz w:val="19"/>
+          <w:szCs w:val="19"/>
+        </w:rPr>
+        <w:t xml:space="preserve"> </w:t>
+      </w:r>
+      <w:proofErr w:type="spellStart"/>
+      <w:r>
+        <w:rPr>
+          <w:rFonts w:ascii="Consolas" w:hAnsi="Consolas" w:cs="Consolas"/>
+          <w:sz w:val="19"/>
+          <w:szCs w:val="19"/>
+        </w:rPr>
+        <w:t>com</w:t>
+      </w:r>
+      <w:proofErr w:type="spellEnd"/>
+      <w:r>
+        <w:rPr>
+          <w:rFonts w:ascii="Consolas" w:hAnsi="Consolas" w:cs="Consolas"/>
+          <w:sz w:val="19"/>
+          <w:szCs w:val="19"/>
+        </w:rPr>
+        <w:t xml:space="preserve"> </w:t>
+      </w:r>
+    </w:p>
+    <w:p>
+      <w:pPr>
+        <w:autoSpaceDE w:val="0"/>
+        <w:autoSpaceDN w:val="0"/>
+        <w:adjustRightInd w:val="0"/>
+        <w:spacing w:after="0" w:line="240" w:lineRule="auto"/>
+        <w:rPr>
+          <w:rFonts w:ascii="Consolas" w:hAnsi="Consolas" w:cs="Consolas"/>
+          <w:sz w:val="19"/>
+          <w:szCs w:val="19"/>
+        </w:rPr>
+      </w:pPr>
+      <w:r>
+        <w:rPr>
+          <w:rFonts w:ascii="Consolas" w:hAnsi="Consolas" w:cs="Consolas"/>
+          <w:sz w:val="19"/>
+          <w:szCs w:val="19"/>
+        </w:rPr>
+        <w:t xml:space="preserve">         </w:t>
+      </w:r>
+      <w:r>
+        <w:rPr>
+          <w:rFonts w:ascii="Consolas" w:hAnsi="Consolas" w:cs="Consolas"/>
+          <w:color w:val="0000FF"/>
+          <w:sz w:val="19"/>
+          <w:szCs w:val="19"/>
+        </w:rPr>
+        <w:t>WHERE</w:t>
+      </w:r>
+      <w:r>
+        <w:rPr>
+          <w:rFonts w:ascii="Consolas" w:hAnsi="Consolas" w:cs="Consolas"/>
+          <w:sz w:val="19"/>
+          <w:szCs w:val="19"/>
+        </w:rPr>
+        <w:t xml:space="preserve">  </w:t>
+      </w:r>
+      <w:proofErr w:type="spellStart"/>
+      <w:r>
+        <w:rPr>
+          <w:rFonts w:ascii="Consolas" w:hAnsi="Consolas" w:cs="Consolas"/>
+          <w:sz w:val="19"/>
+          <w:szCs w:val="19"/>
+        </w:rPr>
+        <w:t>com</w:t>
+      </w:r>
+      <w:r>
+        <w:rPr>
+          <w:rFonts w:ascii="Consolas" w:hAnsi="Consolas" w:cs="Consolas"/>
+          <w:color w:val="808080"/>
+          <w:sz w:val="19"/>
+          <w:szCs w:val="19"/>
+        </w:rPr>
+        <w:t>.</w:t>
+      </w:r>
+      <w:r>
+        <w:rPr>
+          <w:rFonts w:ascii="Consolas" w:hAnsi="Consolas" w:cs="Consolas"/>
+          <w:sz w:val="19"/>
+          <w:szCs w:val="19"/>
+        </w:rPr>
+        <w:t>Id</w:t>
+      </w:r>
+      <w:proofErr w:type="spellEnd"/>
+      <w:r>
+        <w:rPr>
+          <w:rFonts w:ascii="Consolas" w:hAnsi="Consolas" w:cs="Consolas"/>
+          <w:color w:val="808080"/>
+          <w:sz w:val="19"/>
+          <w:szCs w:val="19"/>
+        </w:rPr>
+        <w:t>=</w:t>
+      </w:r>
+      <w:r>
+        <w:rPr>
+          <w:rFonts w:ascii="Consolas" w:hAnsi="Consolas" w:cs="Consolas"/>
+          <w:sz w:val="19"/>
+          <w:szCs w:val="19"/>
+        </w:rPr>
+        <w:t>1</w:t>
+      </w:r>
+    </w:p>
+    <w:p>
+      <w:pPr>
+        <w:autoSpaceDE w:val="0"/>
+        <w:autoSpaceDN w:val="0"/>
+        <w:adjustRightInd w:val="0"/>
+        <w:spacing w:after="0" w:line="240" w:lineRule="auto"/>
+        <w:rPr>
+          <w:rFonts w:ascii="Consolas" w:hAnsi="Consolas" w:cs="Consolas"/>
+          <w:sz w:val="19"/>
+          <w:szCs w:val="19"/>
+        </w:rPr>
+      </w:pPr>
+      <w:r>
+        <w:rPr>
+          <w:rFonts w:ascii="Consolas" w:hAnsi="Consolas" w:cs="Consolas"/>
+          <w:sz w:val="19"/>
+          <w:szCs w:val="19"/>
+        </w:rPr>
+        <w:t xml:space="preserve">         </w:t>
+      </w:r>
+      <w:r>
+        <w:rPr>
+          <w:rFonts w:ascii="Consolas" w:hAnsi="Consolas" w:cs="Consolas"/>
+          <w:color w:val="0000FF"/>
+          <w:sz w:val="19"/>
+          <w:szCs w:val="19"/>
+        </w:rPr>
+        <w:t>UNION</w:t>
+      </w:r>
+      <w:r>
+        <w:rPr>
+          <w:rFonts w:ascii="Consolas" w:hAnsi="Consolas" w:cs="Consolas"/>
+          <w:sz w:val="19"/>
+          <w:szCs w:val="19"/>
+        </w:rPr>
+        <w:t xml:space="preserve"> </w:t>
+      </w:r>
+      <w:r>
+        <w:rPr>
+          <w:rFonts w:ascii="Consolas" w:hAnsi="Consolas" w:cs="Consolas"/>
+          <w:color w:val="808080"/>
+          <w:sz w:val="19"/>
+          <w:szCs w:val="19"/>
+        </w:rPr>
+        <w:t>ALL</w:t>
+      </w:r>
+    </w:p>
+    <w:p>
+      <w:pPr>
+        <w:autoSpaceDE w:val="0"/>
+        <w:autoSpaceDN w:val="0"/>
+        <w:adjustRightInd w:val="0"/>
+        <w:spacing w:after="0" w:line="240" w:lineRule="auto"/>
+        <w:rPr>
+          <w:rFonts w:ascii="Consolas" w:hAnsi="Consolas" w:cs="Consolas"/>
+          <w:sz w:val="19"/>
+          <w:szCs w:val="19"/>
+        </w:rPr>
+      </w:pPr>
+      <w:r>
+        <w:rPr>
+          <w:rFonts w:ascii="Consolas" w:hAnsi="Consolas" w:cs="Consolas"/>
+          <w:color w:val="0000FF"/>
+          <w:sz w:val="19"/>
+          <w:szCs w:val="19"/>
+        </w:rPr>
+        <w:t xml:space="preserve">         </w:t>
+      </w:r>
+      <w:r>
+        <w:rPr>
+          <w:rFonts w:ascii="Consolas" w:hAnsi="Consolas" w:cs="Consolas"/>
+          <w:color w:val="808080"/>
+          <w:sz w:val="19"/>
+          <w:szCs w:val="19"/>
+        </w:rPr>
+        <w:t>(</w:t>
+      </w:r>
+      <w:r>
+        <w:rPr>
+          <w:rFonts w:ascii="Consolas" w:hAnsi="Consolas" w:cs="Consolas"/>
+          <w:color w:val="0000FF"/>
+          <w:sz w:val="19"/>
+          <w:szCs w:val="19"/>
+        </w:rPr>
+        <w:t>SELECT</w:t>
+      </w:r>
+      <w:r>
+        <w:rPr>
+          <w:rFonts w:ascii="Consolas" w:hAnsi="Consolas" w:cs="Consolas"/>
+          <w:sz w:val="19"/>
+          <w:szCs w:val="19"/>
+        </w:rPr>
+        <w:t xml:space="preserve"> </w:t>
+      </w:r>
+      <w:proofErr w:type="spellStart"/>
+      <w:r>
+        <w:rPr>
+          <w:rFonts w:ascii="Consolas" w:hAnsi="Consolas" w:cs="Consolas"/>
+          <w:sz w:val="19"/>
+          <w:szCs w:val="19"/>
+        </w:rPr>
+        <w:t>com</w:t>
+      </w:r>
+      <w:r>
+        <w:rPr>
+          <w:rFonts w:ascii="Consolas" w:hAnsi="Consolas" w:cs="Consolas"/>
+          <w:color w:val="808080"/>
+          <w:sz w:val="19"/>
+          <w:szCs w:val="19"/>
+        </w:rPr>
+        <w:t>.</w:t>
+      </w:r>
+      <w:r>
+        <w:rPr>
+          <w:rFonts w:ascii="Consolas" w:hAnsi="Consolas" w:cs="Consolas"/>
+          <w:sz w:val="19"/>
+          <w:szCs w:val="19"/>
+        </w:rPr>
+        <w:t>Id</w:t>
+      </w:r>
+      <w:proofErr w:type="spellEnd"/>
+      <w:r>
+        <w:rPr>
+          <w:rFonts w:ascii="Consolas" w:hAnsi="Consolas" w:cs="Consolas"/>
+          <w:color w:val="808080"/>
+          <w:sz w:val="19"/>
+          <w:szCs w:val="19"/>
+        </w:rPr>
+        <w:t>,</w:t>
+      </w:r>
+    </w:p>
+    <w:p>
+      <w:pPr>
+        <w:autoSpaceDE w:val="0"/>
+        <w:autoSpaceDN w:val="0"/>
+        <w:adjustRightInd w:val="0"/>
+        <w:spacing w:after="0" w:line="240" w:lineRule="auto"/>
+        <w:rPr>
+          <w:rFonts w:ascii="Consolas" w:hAnsi="Consolas" w:cs="Consolas"/>
+          <w:sz w:val="19"/>
+          <w:szCs w:val="19"/>
+        </w:rPr>
+      </w:pPr>
+      <w:r>
+        <w:rPr>
+          <w:rFonts w:ascii="Consolas" w:hAnsi="Consolas" w:cs="Consolas"/>
+          <w:sz w:val="19"/>
+          <w:szCs w:val="19"/>
+        </w:rPr>
+        <w:tab/>
+      </w:r>
+      <w:r>
+        <w:rPr>
+          <w:rFonts w:ascii="Consolas" w:hAnsi="Consolas" w:cs="Consolas"/>
+          <w:sz w:val="19"/>
+          <w:szCs w:val="19"/>
+        </w:rPr>
+        <w:tab/>
+      </w:r>
+      <w:r>
+        <w:rPr>
+          <w:rFonts w:ascii="Consolas" w:hAnsi="Consolas" w:cs="Consolas"/>
+          <w:sz w:val="19"/>
+          <w:szCs w:val="19"/>
+        </w:rPr>
+        <w:tab/>
+      </w:r>
+      <w:r>
+        <w:rPr>
+          <w:rFonts w:ascii="Consolas" w:hAnsi="Consolas" w:cs="Consolas"/>
+          <w:sz w:val="19"/>
+          <w:szCs w:val="19"/>
+        </w:rPr>
+        <w:tab/>
+      </w:r>
+      <w:proofErr w:type="spellStart"/>
+      <w:r>
+        <w:rPr>
+          <w:rFonts w:ascii="Consolas" w:hAnsi="Consolas" w:cs="Consolas"/>
+          <w:sz w:val="19"/>
+          <w:szCs w:val="19"/>
+        </w:rPr>
+        <w:t>com</w:t>
+      </w:r>
+      <w:r>
+        <w:rPr>
+          <w:rFonts w:ascii="Consolas" w:hAnsi="Consolas" w:cs="Consolas"/>
+          <w:color w:val="808080"/>
+          <w:sz w:val="19"/>
+          <w:szCs w:val="19"/>
+        </w:rPr>
+        <w:t>.</w:t>
+      </w:r>
+      <w:r>
+        <w:rPr>
+          <w:rFonts w:ascii="Consolas" w:hAnsi="Consolas" w:cs="Consolas"/>
+          <w:sz w:val="19"/>
+          <w:szCs w:val="19"/>
+        </w:rPr>
+        <w:t>QuestionId</w:t>
+      </w:r>
+      <w:proofErr w:type="spellEnd"/>
+      <w:r>
+        <w:rPr>
+          <w:rFonts w:ascii="Consolas" w:hAnsi="Consolas" w:cs="Consolas"/>
+          <w:color w:val="808080"/>
+          <w:sz w:val="19"/>
+          <w:szCs w:val="19"/>
+        </w:rPr>
+        <w:t>,</w:t>
+      </w:r>
+    </w:p>
+    <w:p>
+      <w:pPr>
+        <w:autoSpaceDE w:val="0"/>
+        <w:autoSpaceDN w:val="0"/>
+        <w:adjustRightInd w:val="0"/>
+        <w:spacing w:after="0" w:line="240" w:lineRule="auto"/>
+        <w:rPr>
+          <w:rFonts w:ascii="Consolas" w:hAnsi="Consolas" w:cs="Consolas"/>
+          <w:sz w:val="19"/>
+          <w:szCs w:val="19"/>
+        </w:rPr>
+      </w:pPr>
+      <w:r>
+        <w:rPr>
+          <w:rFonts w:ascii="Consolas" w:hAnsi="Consolas" w:cs="Consolas"/>
+          <w:sz w:val="19"/>
+          <w:szCs w:val="19"/>
+        </w:rPr>
+        <w:t xml:space="preserve">                </w:t>
+      </w:r>
+      <w:proofErr w:type="spellStart"/>
+      <w:r>
+        <w:rPr>
+          <w:rFonts w:ascii="Consolas" w:hAnsi="Consolas" w:cs="Consolas"/>
+          <w:sz w:val="19"/>
+          <w:szCs w:val="19"/>
+        </w:rPr>
+        <w:t>com</w:t>
+      </w:r>
+      <w:r>
+        <w:rPr>
+          <w:rFonts w:ascii="Consolas" w:hAnsi="Consolas" w:cs="Consolas"/>
+          <w:color w:val="808080"/>
+          <w:sz w:val="19"/>
+          <w:szCs w:val="19"/>
+        </w:rPr>
+        <w:t>.</w:t>
+      </w:r>
+      <w:r>
+        <w:rPr>
+          <w:rFonts w:ascii="Consolas" w:hAnsi="Consolas" w:cs="Consolas"/>
+          <w:sz w:val="19"/>
+          <w:szCs w:val="19"/>
+        </w:rPr>
+        <w:t>CommentText</w:t>
+      </w:r>
+      <w:proofErr w:type="spellEnd"/>
+      <w:r>
+        <w:rPr>
+          <w:rFonts w:ascii="Consolas" w:hAnsi="Consolas" w:cs="Consolas"/>
+          <w:color w:val="808080"/>
+          <w:sz w:val="19"/>
+          <w:szCs w:val="19"/>
+        </w:rPr>
+        <w:t>,</w:t>
+      </w:r>
+      <w:r>
+        <w:rPr>
+          <w:rFonts w:ascii="Consolas" w:hAnsi="Consolas" w:cs="Consolas"/>
+          <w:sz w:val="19"/>
+          <w:szCs w:val="19"/>
+        </w:rPr>
+        <w:t xml:space="preserve"> </w:t>
+      </w:r>
+    </w:p>
+    <w:p>
+      <w:pPr>
+        <w:autoSpaceDE w:val="0"/>
+        <w:autoSpaceDN w:val="0"/>
+        <w:adjustRightInd w:val="0"/>
+        <w:spacing w:after="0" w:line="240" w:lineRule="auto"/>
+        <w:rPr>
+          <w:rFonts w:ascii="Consolas" w:hAnsi="Consolas" w:cs="Consolas"/>
+          <w:sz w:val="19"/>
+          <w:szCs w:val="19"/>
+        </w:rPr>
+      </w:pPr>
+      <w:r>
+        <w:rPr>
+          <w:rFonts w:ascii="Consolas" w:hAnsi="Consolas" w:cs="Consolas"/>
+          <w:sz w:val="19"/>
+          <w:szCs w:val="19"/>
+        </w:rPr>
+        <w:t xml:space="preserve">                </w:t>
+      </w:r>
+      <w:proofErr w:type="spellStart"/>
+      <w:r>
+        <w:rPr>
+          <w:rFonts w:ascii="Consolas" w:hAnsi="Consolas" w:cs="Consolas"/>
+          <w:sz w:val="19"/>
+          <w:szCs w:val="19"/>
+        </w:rPr>
+        <w:t>com</w:t>
+      </w:r>
+      <w:r>
+        <w:rPr>
+          <w:rFonts w:ascii="Consolas" w:hAnsi="Consolas" w:cs="Consolas"/>
+          <w:color w:val="808080"/>
+          <w:sz w:val="19"/>
+          <w:szCs w:val="19"/>
+        </w:rPr>
+        <w:t>.</w:t>
+      </w:r>
+      <w:r>
+        <w:rPr>
+          <w:rFonts w:ascii="Consolas" w:hAnsi="Consolas" w:cs="Consolas"/>
+          <w:sz w:val="19"/>
+          <w:szCs w:val="19"/>
+        </w:rPr>
+        <w:t>ParentCommentId</w:t>
+      </w:r>
+      <w:proofErr w:type="spellEnd"/>
+      <w:r>
+        <w:rPr>
+          <w:rFonts w:ascii="Consolas" w:hAnsi="Consolas" w:cs="Consolas"/>
+          <w:color w:val="808080"/>
+          <w:sz w:val="19"/>
+          <w:szCs w:val="19"/>
+        </w:rPr>
+        <w:t>,</w:t>
+      </w:r>
+    </w:p>
+    <w:p>
+      <w:pPr>
+        <w:autoSpaceDE w:val="0"/>
+        <w:autoSpaceDN w:val="0"/>
+        <w:adjustRightInd w:val="0"/>
+        <w:spacing w:after="0" w:line="240" w:lineRule="auto"/>
+        <w:rPr>
+          <w:rFonts w:ascii="Consolas" w:hAnsi="Consolas" w:cs="Consolas"/>
+          <w:sz w:val="19"/>
+          <w:szCs w:val="19"/>
+        </w:rPr>
+      </w:pPr>
+      <w:r>
+        <w:rPr>
+          <w:rFonts w:ascii="Consolas" w:hAnsi="Consolas" w:cs="Consolas"/>
+          <w:sz w:val="19"/>
+          <w:szCs w:val="19"/>
+        </w:rPr>
+        <w:tab/>
+      </w:r>
+      <w:r>
+        <w:rPr>
+          <w:rFonts w:ascii="Consolas" w:hAnsi="Consolas" w:cs="Consolas"/>
+          <w:sz w:val="19"/>
+          <w:szCs w:val="19"/>
+        </w:rPr>
+        <w:tab/>
+      </w:r>
+      <w:r>
+        <w:rPr>
+          <w:rFonts w:ascii="Consolas" w:hAnsi="Consolas" w:cs="Consolas"/>
+          <w:sz w:val="19"/>
+          <w:szCs w:val="19"/>
+        </w:rPr>
+        <w:tab/>
+      </w:r>
+      <w:r>
+        <w:rPr>
+          <w:rFonts w:ascii="Consolas" w:hAnsi="Consolas" w:cs="Consolas"/>
+          <w:sz w:val="19"/>
+          <w:szCs w:val="19"/>
+        </w:rPr>
+        <w:tab/>
+      </w:r>
+      <w:proofErr w:type="spellStart"/>
+      <w:r>
+        <w:rPr>
+          <w:rFonts w:ascii="Consolas" w:hAnsi="Consolas" w:cs="Consolas"/>
+          <w:sz w:val="19"/>
+          <w:szCs w:val="19"/>
+        </w:rPr>
+        <w:t>com</w:t>
+      </w:r>
+      <w:r>
+        <w:rPr>
+          <w:rFonts w:ascii="Consolas" w:hAnsi="Consolas" w:cs="Consolas"/>
+          <w:color w:val="808080"/>
+          <w:sz w:val="19"/>
+          <w:szCs w:val="19"/>
+        </w:rPr>
+        <w:t>.</w:t>
+      </w:r>
+      <w:r>
+        <w:rPr>
+          <w:rFonts w:ascii="Consolas" w:hAnsi="Consolas" w:cs="Consolas"/>
+          <w:sz w:val="19"/>
+          <w:szCs w:val="19"/>
+        </w:rPr>
+        <w:t>DateCommented</w:t>
+      </w:r>
+      <w:proofErr w:type="spellEnd"/>
+      <w:r>
+        <w:rPr>
+          <w:rFonts w:ascii="Consolas" w:hAnsi="Consolas" w:cs="Consolas"/>
+          <w:color w:val="808080"/>
+          <w:sz w:val="19"/>
+          <w:szCs w:val="19"/>
+        </w:rPr>
+        <w:t>,</w:t>
+      </w:r>
+    </w:p>
+    <w:p>
+      <w:pPr>
+        <w:autoSpaceDE w:val="0"/>
+        <w:autoSpaceDN w:val="0"/>
+        <w:adjustRightInd w:val="0"/>
+        <w:spacing w:after="0" w:line="240" w:lineRule="auto"/>
+        <w:rPr>
+          <w:rFonts w:ascii="Consolas" w:hAnsi="Consolas" w:cs="Consolas"/>
+          <w:sz w:val="19"/>
+          <w:szCs w:val="19"/>
+        </w:rPr>
+      </w:pPr>
+      <w:r>
+        <w:rPr>
+          <w:rFonts w:ascii="Consolas" w:hAnsi="Consolas" w:cs="Consolas"/>
+          <w:sz w:val="19"/>
+          <w:szCs w:val="19"/>
+        </w:rPr>
+        <w:tab/>
+      </w:r>
+      <w:r>
+        <w:rPr>
+          <w:rFonts w:ascii="Consolas" w:hAnsi="Consolas" w:cs="Consolas"/>
+          <w:sz w:val="19"/>
+          <w:szCs w:val="19"/>
+        </w:rPr>
+        <w:tab/>
+      </w:r>
+      <w:r>
+        <w:rPr>
+          <w:rFonts w:ascii="Consolas" w:hAnsi="Consolas" w:cs="Consolas"/>
+          <w:sz w:val="19"/>
+          <w:szCs w:val="19"/>
+        </w:rPr>
+        <w:tab/>
+      </w:r>
+      <w:r>
+        <w:rPr>
+          <w:rFonts w:ascii="Consolas" w:hAnsi="Consolas" w:cs="Consolas"/>
+          <w:sz w:val="19"/>
+          <w:szCs w:val="19"/>
+        </w:rPr>
+        <w:tab/>
+      </w:r>
+      <w:proofErr w:type="spellStart"/>
+      <w:r>
+        <w:rPr>
+          <w:rFonts w:ascii="Consolas" w:hAnsi="Consolas" w:cs="Consolas"/>
+          <w:sz w:val="19"/>
+          <w:szCs w:val="19"/>
+        </w:rPr>
+        <w:t>com</w:t>
+      </w:r>
+      <w:r>
+        <w:rPr>
+          <w:rFonts w:ascii="Consolas" w:hAnsi="Consolas" w:cs="Consolas"/>
+          <w:color w:val="808080"/>
+          <w:sz w:val="19"/>
+          <w:szCs w:val="19"/>
+        </w:rPr>
+        <w:t>.</w:t>
+      </w:r>
+      <w:r>
+        <w:rPr>
+          <w:rFonts w:ascii="Consolas" w:hAnsi="Consolas" w:cs="Consolas"/>
+          <w:sz w:val="19"/>
+          <w:szCs w:val="19"/>
+        </w:rPr>
+        <w:t>UserId</w:t>
+      </w:r>
+      <w:proofErr w:type="spellEnd"/>
+      <w:r>
+        <w:rPr>
+          <w:rFonts w:ascii="Consolas" w:hAnsi="Consolas" w:cs="Consolas"/>
+          <w:color w:val="808080"/>
+          <w:sz w:val="19"/>
+          <w:szCs w:val="19"/>
+        </w:rPr>
+        <w:t>,</w:t>
+      </w:r>
+    </w:p>
+    <w:p>
+      <w:pPr>
+        <w:autoSpaceDE w:val="0"/>
+        <w:autoSpaceDN w:val="0"/>
+        <w:adjustRightInd w:val="0"/>
+        <w:spacing w:after="0" w:line="240" w:lineRule="auto"/>
+        <w:rPr>
+          <w:rFonts w:ascii="Consolas" w:hAnsi="Consolas" w:cs="Consolas"/>
+          <w:sz w:val="19"/>
+          <w:szCs w:val="19"/>
+        </w:rPr>
+      </w:pPr>
+      <w:r>
+        <w:rPr>
+          <w:rFonts w:ascii="Consolas" w:hAnsi="Consolas" w:cs="Consolas"/>
+          <w:sz w:val="19"/>
+          <w:szCs w:val="19"/>
+        </w:rPr>
+        <w:tab/>
+      </w:r>
+      <w:r>
+        <w:rPr>
+          <w:rFonts w:ascii="Consolas" w:hAnsi="Consolas" w:cs="Consolas"/>
+          <w:sz w:val="19"/>
+          <w:szCs w:val="19"/>
+        </w:rPr>
+        <w:tab/>
+      </w:r>
+      <w:r>
+        <w:rPr>
+          <w:rFonts w:ascii="Consolas" w:hAnsi="Consolas" w:cs="Consolas"/>
+          <w:sz w:val="19"/>
+          <w:szCs w:val="19"/>
+        </w:rPr>
+        <w:tab/>
+      </w:r>
+      <w:r>
+        <w:rPr>
+          <w:rFonts w:ascii="Consolas" w:hAnsi="Consolas" w:cs="Consolas"/>
+          <w:sz w:val="19"/>
+          <w:szCs w:val="19"/>
+        </w:rPr>
+        <w:tab/>
+      </w:r>
+      <w:proofErr w:type="spellStart"/>
+      <w:r>
+        <w:rPr>
+          <w:rFonts w:ascii="Consolas" w:hAnsi="Consolas" w:cs="Consolas"/>
+          <w:sz w:val="19"/>
+          <w:szCs w:val="19"/>
+        </w:rPr>
+        <w:t>com</w:t>
+      </w:r>
+      <w:r>
+        <w:rPr>
+          <w:rFonts w:ascii="Consolas" w:hAnsi="Consolas" w:cs="Consolas"/>
+          <w:color w:val="808080"/>
+          <w:sz w:val="19"/>
+          <w:szCs w:val="19"/>
+        </w:rPr>
+        <w:t>.</w:t>
+      </w:r>
+      <w:r>
+        <w:rPr>
+          <w:rFonts w:ascii="Consolas" w:hAnsi="Consolas" w:cs="Consolas"/>
+          <w:sz w:val="19"/>
+          <w:szCs w:val="19"/>
+        </w:rPr>
+        <w:t>IsDeleted</w:t>
+      </w:r>
+      <w:proofErr w:type="spellEnd"/>
+      <w:r>
+        <w:rPr>
+          <w:rFonts w:ascii="Consolas" w:hAnsi="Consolas" w:cs="Consolas"/>
+          <w:color w:val="808080"/>
+          <w:sz w:val="19"/>
+          <w:szCs w:val="19"/>
+        </w:rPr>
+        <w:t>,</w:t>
+      </w:r>
+    </w:p>
+    <w:p>
+      <w:pPr>
+        <w:autoSpaceDE w:val="0"/>
+        <w:autoSpaceDN w:val="0"/>
+        <w:adjustRightInd w:val="0"/>
+        <w:spacing w:after="0" w:line="240" w:lineRule="auto"/>
+        <w:rPr>
+          <w:rFonts w:ascii="Consolas" w:hAnsi="Consolas" w:cs="Consolas"/>
+          <w:sz w:val="19"/>
+          <w:szCs w:val="19"/>
+        </w:rPr>
+      </w:pPr>
+      <w:r>
+        <w:rPr>
+          <w:rFonts w:ascii="Consolas" w:hAnsi="Consolas" w:cs="Consolas"/>
+          <w:sz w:val="19"/>
+          <w:szCs w:val="19"/>
+        </w:rPr>
+        <w:t xml:space="preserve">                </w:t>
+      </w:r>
+      <w:proofErr w:type="spellStart"/>
+      <w:r>
+        <w:rPr>
+          <w:rFonts w:ascii="Consolas" w:hAnsi="Consolas" w:cs="Consolas"/>
+          <w:sz w:val="19"/>
+          <w:szCs w:val="19"/>
+        </w:rPr>
+        <w:t>HierarchyOrder</w:t>
+      </w:r>
+      <w:proofErr w:type="spellEnd"/>
+      <w:r>
+        <w:rPr>
+          <w:rFonts w:ascii="Consolas" w:hAnsi="Consolas" w:cs="Consolas"/>
+          <w:sz w:val="19"/>
+          <w:szCs w:val="19"/>
+        </w:rPr>
+        <w:t xml:space="preserve"> </w:t>
+      </w:r>
+      <w:r>
+        <w:rPr>
+          <w:rFonts w:ascii="Consolas" w:hAnsi="Consolas" w:cs="Consolas"/>
+          <w:color w:val="808080"/>
+          <w:sz w:val="19"/>
+          <w:szCs w:val="19"/>
+        </w:rPr>
+        <w:t>+</w:t>
+      </w:r>
+      <w:r>
+        <w:rPr>
+          <w:rFonts w:ascii="Consolas" w:hAnsi="Consolas" w:cs="Consolas"/>
+          <w:sz w:val="19"/>
+          <w:szCs w:val="19"/>
+        </w:rPr>
+        <w:t xml:space="preserve"> 1</w:t>
+      </w:r>
+      <w:r>
+        <w:rPr>
+          <w:rFonts w:ascii="Consolas" w:hAnsi="Consolas" w:cs="Consolas"/>
+          <w:color w:val="808080"/>
+          <w:sz w:val="19"/>
+          <w:szCs w:val="19"/>
+        </w:rPr>
+        <w:t>,</w:t>
+      </w:r>
+      <w:r>
+        <w:rPr>
+          <w:rFonts w:ascii="Consolas" w:hAnsi="Consolas" w:cs="Consolas"/>
+          <w:sz w:val="19"/>
+          <w:szCs w:val="19"/>
+        </w:rPr>
+        <w:t xml:space="preserve"> </w:t>
+      </w:r>
+    </w:p>
+    <w:p>
+      <w:pPr>
+        <w:autoSpaceDE w:val="0"/>
+        <w:autoSpaceDN w:val="0"/>
+        <w:adjustRightInd w:val="0"/>
+        <w:spacing w:after="0" w:line="240" w:lineRule="auto"/>
+        <w:rPr>
+          <w:rFonts w:ascii="Consolas" w:hAnsi="Consolas" w:cs="Consolas"/>
+          <w:sz w:val="19"/>
+          <w:szCs w:val="19"/>
+        </w:rPr>
+      </w:pPr>
+      <w:r>
+        <w:rPr>
+          <w:rFonts w:ascii="Consolas" w:hAnsi="Consolas" w:cs="Consolas"/>
+          <w:sz w:val="19"/>
+          <w:szCs w:val="19"/>
+        </w:rPr>
+        <w:t xml:space="preserve">                </w:t>
+      </w:r>
+      <w:proofErr w:type="spellStart"/>
+      <w:r>
+        <w:rPr>
+          <w:rFonts w:ascii="Consolas" w:hAnsi="Consolas" w:cs="Consolas"/>
+          <w:color w:val="FF00FF"/>
+          <w:sz w:val="19"/>
+          <w:szCs w:val="19"/>
+        </w:rPr>
+        <w:t>Cast</w:t>
+      </w:r>
+      <w:proofErr w:type="spellEnd"/>
+      <w:r>
+        <w:rPr>
+          <w:rFonts w:ascii="Consolas" w:hAnsi="Consolas" w:cs="Consolas"/>
+          <w:color w:val="808080"/>
+          <w:sz w:val="19"/>
+          <w:szCs w:val="19"/>
+        </w:rPr>
+        <w:t>(</w:t>
+      </w:r>
+      <w:proofErr w:type="spellStart"/>
+      <w:r>
+        <w:rPr>
+          <w:rFonts w:ascii="Consolas" w:hAnsi="Consolas" w:cs="Consolas"/>
+          <w:sz w:val="19"/>
+          <w:szCs w:val="19"/>
+        </w:rPr>
+        <w:t>lineage</w:t>
+      </w:r>
+      <w:proofErr w:type="spellEnd"/>
+      <w:r>
+        <w:rPr>
+          <w:rFonts w:ascii="Consolas" w:hAnsi="Consolas" w:cs="Consolas"/>
+          <w:sz w:val="19"/>
+          <w:szCs w:val="19"/>
+        </w:rPr>
+        <w:t xml:space="preserve"> </w:t>
+      </w:r>
+      <w:r>
+        <w:rPr>
+          <w:rFonts w:ascii="Consolas" w:hAnsi="Consolas" w:cs="Consolas"/>
+          <w:color w:val="808080"/>
+          <w:sz w:val="19"/>
+          <w:szCs w:val="19"/>
+        </w:rPr>
+        <w:t>+</w:t>
+      </w:r>
+      <w:r>
+        <w:rPr>
+          <w:rFonts w:ascii="Consolas" w:hAnsi="Consolas" w:cs="Consolas"/>
+          <w:sz w:val="19"/>
+          <w:szCs w:val="19"/>
+        </w:rPr>
+        <w:t xml:space="preserve"> </w:t>
+      </w:r>
+      <w:proofErr w:type="spellStart"/>
+      <w:r>
+        <w:rPr>
+          <w:rFonts w:ascii="Consolas" w:hAnsi="Consolas" w:cs="Consolas"/>
+          <w:color w:val="FF00FF"/>
+          <w:sz w:val="19"/>
+          <w:szCs w:val="19"/>
+        </w:rPr>
+        <w:t>Ltrim</w:t>
+      </w:r>
+      <w:proofErr w:type="spellEnd"/>
+      <w:r>
+        <w:rPr>
+          <w:rFonts w:ascii="Consolas" w:hAnsi="Consolas" w:cs="Consolas"/>
+          <w:color w:val="808080"/>
+          <w:sz w:val="19"/>
+          <w:szCs w:val="19"/>
+        </w:rPr>
+        <w:t>(</w:t>
+      </w:r>
+      <w:proofErr w:type="spellStart"/>
+      <w:r>
+        <w:rPr>
+          <w:rFonts w:ascii="Consolas" w:hAnsi="Consolas" w:cs="Consolas"/>
+          <w:color w:val="FF00FF"/>
+          <w:sz w:val="19"/>
+          <w:szCs w:val="19"/>
+        </w:rPr>
+        <w:t>Str</w:t>
+      </w:r>
+      <w:proofErr w:type="spellEnd"/>
+      <w:r>
+        <w:rPr>
+          <w:rFonts w:ascii="Consolas" w:hAnsi="Consolas" w:cs="Consolas"/>
+          <w:color w:val="808080"/>
+          <w:sz w:val="19"/>
+          <w:szCs w:val="19"/>
+        </w:rPr>
+        <w:t>(</w:t>
+      </w:r>
+      <w:proofErr w:type="spellStart"/>
+      <w:r>
+        <w:rPr>
+          <w:rFonts w:ascii="Consolas" w:hAnsi="Consolas" w:cs="Consolas"/>
+          <w:sz w:val="19"/>
+          <w:szCs w:val="19"/>
+        </w:rPr>
+        <w:t>com</w:t>
+      </w:r>
+      <w:r>
+        <w:rPr>
+          <w:rFonts w:ascii="Consolas" w:hAnsi="Consolas" w:cs="Consolas"/>
+          <w:color w:val="808080"/>
+          <w:sz w:val="19"/>
+          <w:szCs w:val="19"/>
+        </w:rPr>
+        <w:t>.</w:t>
+      </w:r>
+      <w:r>
+        <w:rPr>
+          <w:rFonts w:ascii="Consolas" w:hAnsi="Consolas" w:cs="Consolas"/>
+          <w:sz w:val="19"/>
+          <w:szCs w:val="19"/>
+        </w:rPr>
+        <w:t>ParentCommentId</w:t>
+      </w:r>
+      <w:proofErr w:type="spellEnd"/>
+      <w:r>
+        <w:rPr>
+          <w:rFonts w:ascii="Consolas" w:hAnsi="Consolas" w:cs="Consolas"/>
+          <w:color w:val="808080"/>
+          <w:sz w:val="19"/>
+          <w:szCs w:val="19"/>
+        </w:rPr>
+        <w:t>,</w:t>
+      </w:r>
+      <w:r>
+        <w:rPr>
+          <w:rFonts w:ascii="Consolas" w:hAnsi="Consolas" w:cs="Consolas"/>
+          <w:sz w:val="19"/>
+          <w:szCs w:val="19"/>
+        </w:rPr>
+        <w:t xml:space="preserve"> 6</w:t>
+      </w:r>
+      <w:r>
+        <w:rPr>
+          <w:rFonts w:ascii="Consolas" w:hAnsi="Consolas" w:cs="Consolas"/>
+          <w:color w:val="808080"/>
+          <w:sz w:val="19"/>
+          <w:szCs w:val="19"/>
+        </w:rPr>
+        <w:t>,</w:t>
+      </w:r>
+      <w:r>
+        <w:rPr>
+          <w:rFonts w:ascii="Consolas" w:hAnsi="Consolas" w:cs="Consolas"/>
+          <w:sz w:val="19"/>
+          <w:szCs w:val="19"/>
+        </w:rPr>
+        <w:t xml:space="preserve"> 0</w:t>
+      </w:r>
+      <w:r>
+        <w:rPr>
+          <w:rFonts w:ascii="Consolas" w:hAnsi="Consolas" w:cs="Consolas"/>
+          <w:color w:val="808080"/>
+          <w:sz w:val="19"/>
+          <w:szCs w:val="19"/>
+        </w:rPr>
+        <w:t>))</w:t>
+      </w:r>
+      <w:r>
+        <w:rPr>
+          <w:rFonts w:ascii="Consolas" w:hAnsi="Consolas" w:cs="Consolas"/>
+          <w:sz w:val="19"/>
+          <w:szCs w:val="19"/>
+        </w:rPr>
+        <w:t xml:space="preserve"> </w:t>
+      </w:r>
+    </w:p>
+    <w:p>
+      <w:pPr>
+        <w:autoSpaceDE w:val="0"/>
+        <w:autoSpaceDN w:val="0"/>
+        <w:adjustRightInd w:val="0"/>
+        <w:spacing w:after="0" w:line="240" w:lineRule="auto"/>
+        <w:rPr>
+          <w:rFonts w:ascii="Consolas" w:hAnsi="Consolas" w:cs="Consolas"/>
+          <w:sz w:val="19"/>
+          <w:szCs w:val="19"/>
+        </w:rPr>
+      </w:pPr>
+      <w:r>
+        <w:rPr>
+          <w:rFonts w:ascii="Consolas" w:hAnsi="Consolas" w:cs="Consolas"/>
+          <w:sz w:val="19"/>
+          <w:szCs w:val="19"/>
+        </w:rPr>
+        <w:t xml:space="preserve">                     </w:t>
+      </w:r>
+      <w:r>
+        <w:rPr>
+          <w:rFonts w:ascii="Consolas" w:hAnsi="Consolas" w:cs="Consolas"/>
+          <w:color w:val="808080"/>
+          <w:sz w:val="19"/>
+          <w:szCs w:val="19"/>
+        </w:rPr>
+        <w:t>+</w:t>
+      </w:r>
+      <w:r>
+        <w:rPr>
+          <w:rFonts w:ascii="Consolas" w:hAnsi="Consolas" w:cs="Consolas"/>
+          <w:sz w:val="19"/>
+          <w:szCs w:val="19"/>
+        </w:rPr>
+        <w:t xml:space="preserve"> </w:t>
+      </w:r>
+      <w:r>
+        <w:rPr>
+          <w:rFonts w:ascii="Consolas" w:hAnsi="Consolas" w:cs="Consolas"/>
+          <w:color w:val="FF0000"/>
+          <w:sz w:val="19"/>
+          <w:szCs w:val="19"/>
+        </w:rPr>
+        <w:t>'/'</w:t>
+      </w:r>
+      <w:r>
+        <w:rPr>
+          <w:rFonts w:ascii="Consolas" w:hAnsi="Consolas" w:cs="Consolas"/>
+          <w:sz w:val="19"/>
+          <w:szCs w:val="19"/>
+        </w:rPr>
+        <w:t xml:space="preserve"> </w:t>
+      </w:r>
+      <w:r>
+        <w:rPr>
+          <w:rFonts w:ascii="Consolas" w:hAnsi="Consolas" w:cs="Consolas"/>
+          <w:color w:val="0000FF"/>
+          <w:sz w:val="19"/>
+          <w:szCs w:val="19"/>
+        </w:rPr>
+        <w:t>AS</w:t>
+      </w:r>
+      <w:r>
+        <w:rPr>
+          <w:rFonts w:ascii="Consolas" w:hAnsi="Consolas" w:cs="Consolas"/>
+          <w:sz w:val="19"/>
+          <w:szCs w:val="19"/>
+        </w:rPr>
+        <w:t xml:space="preserve"> </w:t>
+      </w:r>
+      <w:r>
+        <w:rPr>
+          <w:rFonts w:ascii="Consolas" w:hAnsi="Consolas" w:cs="Consolas"/>
+          <w:color w:val="0000FF"/>
+          <w:sz w:val="19"/>
+          <w:szCs w:val="19"/>
+        </w:rPr>
+        <w:t>VARCHAR</w:t>
+      </w:r>
+      <w:r>
+        <w:rPr>
+          <w:rFonts w:ascii="Consolas" w:hAnsi="Consolas" w:cs="Consolas"/>
+          <w:color w:val="808080"/>
+          <w:sz w:val="19"/>
+          <w:szCs w:val="19"/>
+        </w:rPr>
+        <w:t>(</w:t>
+      </w:r>
+      <w:r>
+        <w:rPr>
+          <w:rFonts w:ascii="Consolas" w:hAnsi="Consolas" w:cs="Consolas"/>
+          <w:sz w:val="19"/>
+          <w:szCs w:val="19"/>
+        </w:rPr>
+        <w:t>255</w:t>
+      </w:r>
+      <w:r>
+        <w:rPr>
+          <w:rFonts w:ascii="Consolas" w:hAnsi="Consolas" w:cs="Consolas"/>
+          <w:color w:val="808080"/>
+          <w:sz w:val="19"/>
+          <w:szCs w:val="19"/>
+        </w:rPr>
+        <w:t>))</w:t>
+      </w:r>
+      <w:r>
+        <w:rPr>
+          <w:rFonts w:ascii="Consolas" w:hAnsi="Consolas" w:cs="Consolas"/>
+          <w:sz w:val="19"/>
+          <w:szCs w:val="19"/>
+        </w:rPr>
+        <w:t xml:space="preserve"> </w:t>
+      </w:r>
+    </w:p>
+    <w:p>
+      <w:pPr>
+        <w:autoSpaceDE w:val="0"/>
+        <w:autoSpaceDN w:val="0"/>
+        <w:adjustRightInd w:val="0"/>
+        <w:spacing w:after="0" w:line="240" w:lineRule="auto"/>
+        <w:rPr>
+          <w:rFonts w:ascii="Consolas" w:hAnsi="Consolas" w:cs="Consolas"/>
+          <w:sz w:val="19"/>
+          <w:szCs w:val="19"/>
+        </w:rPr>
+      </w:pPr>
+      <w:r>
+        <w:rPr>
+          <w:rFonts w:ascii="Consolas" w:hAnsi="Consolas" w:cs="Consolas"/>
+          <w:sz w:val="19"/>
+          <w:szCs w:val="19"/>
+        </w:rPr>
+        <w:t xml:space="preserve">         </w:t>
+      </w:r>
+      <w:r>
+        <w:rPr>
+          <w:rFonts w:ascii="Consolas" w:hAnsi="Consolas" w:cs="Consolas"/>
+          <w:color w:val="0000FF"/>
+          <w:sz w:val="19"/>
+          <w:szCs w:val="19"/>
+        </w:rPr>
+        <w:t>FROM</w:t>
+      </w:r>
+      <w:r>
+        <w:rPr>
+          <w:rFonts w:ascii="Consolas" w:hAnsi="Consolas" w:cs="Consolas"/>
+          <w:sz w:val="19"/>
+          <w:szCs w:val="19"/>
+        </w:rPr>
+        <w:t xml:space="preserve">   </w:t>
+      </w:r>
+      <w:proofErr w:type="spellStart"/>
+      <w:r>
+        <w:rPr>
+          <w:rFonts w:ascii="Consolas" w:hAnsi="Consolas" w:cs="Consolas"/>
+          <w:sz w:val="19"/>
+          <w:szCs w:val="19"/>
+        </w:rPr>
+        <w:t>Comments</w:t>
+      </w:r>
+      <w:proofErr w:type="spellEnd"/>
+      <w:r>
+        <w:rPr>
+          <w:rFonts w:ascii="Consolas" w:hAnsi="Consolas" w:cs="Consolas"/>
+          <w:sz w:val="19"/>
+          <w:szCs w:val="19"/>
+        </w:rPr>
+        <w:t xml:space="preserve"> </w:t>
+      </w:r>
+      <w:r>
+        <w:rPr>
+          <w:rFonts w:ascii="Consolas" w:hAnsi="Consolas" w:cs="Consolas"/>
+          <w:color w:val="0000FF"/>
+          <w:sz w:val="19"/>
+          <w:szCs w:val="19"/>
+        </w:rPr>
+        <w:t>AS</w:t>
+      </w:r>
+      <w:r>
+        <w:rPr>
+          <w:rFonts w:ascii="Consolas" w:hAnsi="Consolas" w:cs="Consolas"/>
+          <w:sz w:val="19"/>
+          <w:szCs w:val="19"/>
+        </w:rPr>
+        <w:t xml:space="preserve"> </w:t>
+      </w:r>
+      <w:proofErr w:type="spellStart"/>
+      <w:r>
+        <w:rPr>
+          <w:rFonts w:ascii="Consolas" w:hAnsi="Consolas" w:cs="Consolas"/>
+          <w:sz w:val="19"/>
+          <w:szCs w:val="19"/>
+        </w:rPr>
+        <w:t>com</w:t>
+      </w:r>
+      <w:proofErr w:type="spellEnd"/>
+      <w:r>
+        <w:rPr>
+          <w:rFonts w:ascii="Consolas" w:hAnsi="Consolas" w:cs="Consolas"/>
+          <w:sz w:val="19"/>
+          <w:szCs w:val="19"/>
+        </w:rPr>
+        <w:t xml:space="preserve"> </w:t>
+      </w:r>
+    </w:p>
+    <w:p>
+      <w:pPr>
+        <w:autoSpaceDE w:val="0"/>
+        <w:autoSpaceDN w:val="0"/>
+        <w:adjustRightInd w:val="0"/>
+        <w:spacing w:after="0" w:line="240" w:lineRule="auto"/>
+        <w:rPr>
+          <w:rFonts w:ascii="Consolas" w:hAnsi="Consolas" w:cs="Consolas"/>
+          <w:sz w:val="19"/>
+          <w:szCs w:val="19"/>
+        </w:rPr>
+      </w:pPr>
+      <w:r>
+        <w:rPr>
+          <w:rFonts w:ascii="Consolas" w:hAnsi="Consolas" w:cs="Consolas"/>
+          <w:sz w:val="19"/>
+          <w:szCs w:val="19"/>
+        </w:rPr>
+        <w:t xml:space="preserve">                </w:t>
+      </w:r>
+      <w:r>
+        <w:rPr>
+          <w:rFonts w:ascii="Consolas" w:hAnsi="Consolas" w:cs="Consolas"/>
+          <w:color w:val="808080"/>
+          <w:sz w:val="19"/>
+          <w:szCs w:val="19"/>
+        </w:rPr>
+        <w:t>INNER</w:t>
+      </w:r>
+      <w:r>
+        <w:rPr>
+          <w:rFonts w:ascii="Consolas" w:hAnsi="Consolas" w:cs="Consolas"/>
+          <w:sz w:val="19"/>
+          <w:szCs w:val="19"/>
+        </w:rPr>
+        <w:t xml:space="preserve"> </w:t>
+      </w:r>
+      <w:r>
+        <w:rPr>
+          <w:rFonts w:ascii="Consolas" w:hAnsi="Consolas" w:cs="Consolas"/>
+          <w:color w:val="808080"/>
+          <w:sz w:val="19"/>
+          <w:szCs w:val="19"/>
+        </w:rPr>
+        <w:t>JOIN</w:t>
+      </w:r>
+      <w:r>
+        <w:rPr>
+          <w:rFonts w:ascii="Consolas" w:hAnsi="Consolas" w:cs="Consolas"/>
+          <w:sz w:val="19"/>
+          <w:szCs w:val="19"/>
+        </w:rPr>
+        <w:t xml:space="preserve"> </w:t>
+      </w:r>
+      <w:proofErr w:type="spellStart"/>
+      <w:r>
+        <w:rPr>
+          <w:rFonts w:ascii="Consolas" w:hAnsi="Consolas" w:cs="Consolas"/>
+          <w:sz w:val="19"/>
+          <w:szCs w:val="19"/>
+        </w:rPr>
+        <w:t>UpperHierarchy</w:t>
+      </w:r>
+      <w:proofErr w:type="spellEnd"/>
+      <w:r>
+        <w:rPr>
+          <w:rFonts w:ascii="Consolas" w:hAnsi="Consolas" w:cs="Consolas"/>
+          <w:sz w:val="19"/>
+          <w:szCs w:val="19"/>
+        </w:rPr>
+        <w:t xml:space="preserve"> </w:t>
+      </w:r>
+      <w:r>
+        <w:rPr>
+          <w:rFonts w:ascii="Consolas" w:hAnsi="Consolas" w:cs="Consolas"/>
+          <w:color w:val="0000FF"/>
+          <w:sz w:val="19"/>
+          <w:szCs w:val="19"/>
+        </w:rPr>
+        <w:t>AS</w:t>
+      </w:r>
+      <w:r>
+        <w:rPr>
+          <w:rFonts w:ascii="Consolas" w:hAnsi="Consolas" w:cs="Consolas"/>
+          <w:sz w:val="19"/>
+          <w:szCs w:val="19"/>
+        </w:rPr>
+        <w:t xml:space="preserve"> </w:t>
+      </w:r>
+      <w:proofErr w:type="spellStart"/>
+      <w:r>
+        <w:rPr>
+          <w:rFonts w:ascii="Consolas" w:hAnsi="Consolas" w:cs="Consolas"/>
+          <w:sz w:val="19"/>
+          <w:szCs w:val="19"/>
+        </w:rPr>
+        <w:t>parent</w:t>
+      </w:r>
+      <w:proofErr w:type="spellEnd"/>
+      <w:r>
+        <w:rPr>
+          <w:rFonts w:ascii="Consolas" w:hAnsi="Consolas" w:cs="Consolas"/>
+          <w:sz w:val="19"/>
+          <w:szCs w:val="19"/>
+        </w:rPr>
+        <w:t xml:space="preserve"> </w:t>
+      </w:r>
+    </w:p>
+    <w:p>
+      <w:pPr>
+        <w:autoSpaceDE w:val="0"/>
+        <w:autoSpaceDN w:val="0"/>
+        <w:adjustRightInd w:val="0"/>
+        <w:spacing w:after="0" w:line="240" w:lineRule="auto"/>
+        <w:rPr>
+          <w:rFonts w:ascii="Consolas" w:hAnsi="Consolas" w:cs="Consolas"/>
+          <w:sz w:val="19"/>
+          <w:szCs w:val="19"/>
+        </w:rPr>
+      </w:pPr>
+      <w:r>
+        <w:rPr>
+          <w:rFonts w:ascii="Consolas" w:hAnsi="Consolas" w:cs="Consolas"/>
+          <w:sz w:val="19"/>
+          <w:szCs w:val="19"/>
+        </w:rPr>
+        <w:t xml:space="preserve">                        </w:t>
+      </w:r>
+      <w:r>
+        <w:rPr>
+          <w:rFonts w:ascii="Consolas" w:hAnsi="Consolas" w:cs="Consolas"/>
+          <w:color w:val="0000FF"/>
+          <w:sz w:val="19"/>
+          <w:szCs w:val="19"/>
+        </w:rPr>
+        <w:t>ON</w:t>
+      </w:r>
+      <w:r>
+        <w:rPr>
+          <w:rFonts w:ascii="Consolas" w:hAnsi="Consolas" w:cs="Consolas"/>
+          <w:sz w:val="19"/>
+          <w:szCs w:val="19"/>
+        </w:rPr>
+        <w:t xml:space="preserve"> </w:t>
+      </w:r>
+      <w:proofErr w:type="spellStart"/>
+      <w:r>
+        <w:rPr>
+          <w:rFonts w:ascii="Consolas" w:hAnsi="Consolas" w:cs="Consolas"/>
+          <w:sz w:val="19"/>
+          <w:szCs w:val="19"/>
+        </w:rPr>
+        <w:t>com</w:t>
+      </w:r>
+      <w:r>
+        <w:rPr>
+          <w:rFonts w:ascii="Consolas" w:hAnsi="Consolas" w:cs="Consolas"/>
+          <w:color w:val="808080"/>
+          <w:sz w:val="19"/>
+          <w:szCs w:val="19"/>
+        </w:rPr>
+        <w:t>.</w:t>
+      </w:r>
+      <w:r>
+        <w:rPr>
+          <w:rFonts w:ascii="Consolas" w:hAnsi="Consolas" w:cs="Consolas"/>
+          <w:sz w:val="19"/>
+          <w:szCs w:val="19"/>
+        </w:rPr>
+        <w:t>ParentCommentId</w:t>
+      </w:r>
+      <w:proofErr w:type="spellEnd"/>
+      <w:r>
+        <w:rPr>
+          <w:rFonts w:ascii="Consolas" w:hAnsi="Consolas" w:cs="Consolas"/>
+          <w:sz w:val="19"/>
+          <w:szCs w:val="19"/>
+        </w:rPr>
+        <w:t xml:space="preserve"> </w:t>
+      </w:r>
+      <w:r>
+        <w:rPr>
+          <w:rFonts w:ascii="Consolas" w:hAnsi="Consolas" w:cs="Consolas"/>
+          <w:color w:val="808080"/>
+          <w:sz w:val="19"/>
+          <w:szCs w:val="19"/>
+        </w:rPr>
+        <w:t>=</w:t>
+      </w:r>
+      <w:r>
+        <w:rPr>
+          <w:rFonts w:ascii="Consolas" w:hAnsi="Consolas" w:cs="Consolas"/>
+          <w:sz w:val="19"/>
+          <w:szCs w:val="19"/>
+        </w:rPr>
+        <w:t xml:space="preserve"> </w:t>
+      </w:r>
+      <w:proofErr w:type="spellStart"/>
+      <w:r>
+        <w:rPr>
+          <w:rFonts w:ascii="Consolas" w:hAnsi="Consolas" w:cs="Consolas"/>
+          <w:sz w:val="19"/>
+          <w:szCs w:val="19"/>
+        </w:rPr>
+        <w:t>parent</w:t>
+      </w:r>
+      <w:r>
+        <w:rPr>
+          <w:rFonts w:ascii="Consolas" w:hAnsi="Consolas" w:cs="Consolas"/>
+          <w:color w:val="808080"/>
+          <w:sz w:val="19"/>
+          <w:szCs w:val="19"/>
+        </w:rPr>
+        <w:t>.</w:t>
+      </w:r>
+      <w:r>
+        <w:rPr>
+          <w:rFonts w:ascii="Consolas" w:hAnsi="Consolas" w:cs="Consolas"/>
+          <w:sz w:val="19"/>
+          <w:szCs w:val="19"/>
+        </w:rPr>
+        <w:t>Id</w:t>
+      </w:r>
+      <w:proofErr w:type="spellEnd"/>
+      <w:r>
+        <w:rPr>
+          <w:rFonts w:ascii="Consolas" w:hAnsi="Consolas" w:cs="Consolas"/>
+          <w:color w:val="808080"/>
+          <w:sz w:val="19"/>
+          <w:szCs w:val="19"/>
+        </w:rPr>
+        <w:t>))</w:t>
+      </w:r>
+    </w:p>
+    <w:p>
+      <w:pPr>
+        <w:autoSpaceDE w:val="0"/>
+        <w:autoSpaceDN w:val="0"/>
+        <w:adjustRightInd w:val="0"/>
+        <w:spacing w:after="0" w:line="240" w:lineRule="auto"/>
+        <w:rPr>
+          <w:rFonts w:ascii="Consolas" w:hAnsi="Consolas" w:cs="Consolas"/>
+          <w:sz w:val="19"/>
+          <w:szCs w:val="19"/>
+        </w:rPr>
+      </w:pPr>
+      <w:r>
+        <w:rPr>
+          <w:rFonts w:ascii="Consolas" w:hAnsi="Consolas" w:cs="Consolas"/>
+          <w:sz w:val="19"/>
+          <w:szCs w:val="19"/>
+        </w:rPr>
+        <w:tab/>
+      </w:r>
+      <w:r>
+        <w:rPr>
+          <w:rFonts w:ascii="Consolas" w:hAnsi="Consolas" w:cs="Consolas"/>
+          <w:sz w:val="19"/>
+          <w:szCs w:val="19"/>
+        </w:rPr>
+        <w:tab/>
+      </w:r>
+      <w:r>
+        <w:rPr>
+          <w:rFonts w:ascii="Consolas" w:hAnsi="Consolas" w:cs="Consolas"/>
+          <w:sz w:val="19"/>
+          <w:szCs w:val="19"/>
+        </w:rPr>
+        <w:tab/>
+      </w:r>
+      <w:r>
+        <w:rPr>
+          <w:rFonts w:ascii="Consolas" w:hAnsi="Consolas" w:cs="Consolas"/>
+          <w:sz w:val="19"/>
+          <w:szCs w:val="19"/>
+        </w:rPr>
+        <w:tab/>
+      </w:r>
+      <w:r>
+        <w:rPr>
+          <w:rFonts w:ascii="Consolas" w:hAnsi="Consolas" w:cs="Consolas"/>
+          <w:sz w:val="19"/>
+          <w:szCs w:val="19"/>
+        </w:rPr>
+        <w:tab/>
+      </w:r>
+    </w:p>
+    <w:p>
+      <w:pPr>
+        <w:autoSpaceDE w:val="0"/>
+        <w:autoSpaceDN w:val="0"/>
+        <w:adjustRightInd w:val="0"/>
+        <w:spacing w:after="0" w:line="240" w:lineRule="auto"/>
+        <w:rPr>
+          <w:rFonts w:ascii="Consolas" w:hAnsi="Consolas" w:cs="Consolas"/>
+          <w:sz w:val="19"/>
+          <w:szCs w:val="19"/>
+        </w:rPr>
+      </w:pPr>
+    </w:p>
+    <w:p>
+      <w:pPr>
+        <w:autoSpaceDE w:val="0"/>
+        <w:autoSpaceDN w:val="0"/>
+        <w:adjustRightInd w:val="0"/>
+        <w:spacing w:after="0" w:line="240" w:lineRule="auto"/>
+        <w:rPr>
+          <w:rFonts w:ascii="Consolas" w:hAnsi="Consolas" w:cs="Consolas"/>
+          <w:sz w:val="19"/>
+          <w:szCs w:val="19"/>
+        </w:rPr>
+      </w:pPr>
+    </w:p>
+    <w:p>
+      <w:pPr>
+        <w:autoSpaceDE w:val="0"/>
+        <w:autoSpaceDN w:val="0"/>
+        <w:adjustRightInd w:val="0"/>
+        <w:spacing w:after="0" w:line="240" w:lineRule="auto"/>
+        <w:rPr>
+          <w:rFonts w:ascii="Consolas" w:hAnsi="Consolas" w:cs="Consolas"/>
+          <w:sz w:val="19"/>
+          <w:szCs w:val="19"/>
+        </w:rPr>
+      </w:pPr>
+      <w:r>
+        <w:rPr>
+          <w:rFonts w:ascii="Consolas" w:hAnsi="Consolas" w:cs="Consolas"/>
+          <w:sz w:val="19"/>
+          <w:szCs w:val="19"/>
+        </w:rPr>
+        <w:tab/>
+      </w:r>
+      <w:r>
+        <w:rPr>
+          <w:rFonts w:ascii="Consolas" w:hAnsi="Consolas" w:cs="Consolas"/>
+          <w:sz w:val="19"/>
+          <w:szCs w:val="19"/>
+        </w:rPr>
+        <w:tab/>
+      </w:r>
+      <w:r>
+        <w:rPr>
+          <w:rFonts w:ascii="Consolas" w:hAnsi="Consolas" w:cs="Consolas"/>
+          <w:sz w:val="19"/>
+          <w:szCs w:val="19"/>
+        </w:rPr>
+        <w:tab/>
+      </w:r>
+      <w:r>
+        <w:rPr>
+          <w:rFonts w:ascii="Consolas" w:hAnsi="Consolas" w:cs="Consolas"/>
+          <w:sz w:val="19"/>
+          <w:szCs w:val="19"/>
+        </w:rPr>
+        <w:tab/>
+      </w:r>
+    </w:p>
+    <w:p>
+      <w:pPr>
+        <w:autoSpaceDE w:val="0"/>
+        <w:autoSpaceDN w:val="0"/>
+        <w:adjustRightInd w:val="0"/>
+        <w:spacing w:after="0" w:line="240" w:lineRule="auto"/>
+        <w:rPr>
+          <w:rFonts w:ascii="Consolas" w:hAnsi="Consolas" w:cs="Consolas"/>
+          <w:sz w:val="19"/>
+          <w:szCs w:val="19"/>
+        </w:rPr>
+      </w:pPr>
+    </w:p>
+    <w:p>
+      <w:pPr>
+        <w:autoSpaceDE w:val="0"/>
+        <w:autoSpaceDN w:val="0"/>
+        <w:adjustRightInd w:val="0"/>
+        <w:spacing w:after="0" w:line="240" w:lineRule="auto"/>
+        <w:rPr>
+          <w:rFonts w:ascii="Consolas" w:hAnsi="Consolas" w:cs="Consolas"/>
+          <w:sz w:val="19"/>
+          <w:szCs w:val="19"/>
+        </w:rPr>
+      </w:pPr>
+      <w:r>
+        <w:rPr>
+          <w:rFonts w:ascii="Consolas" w:hAnsi="Consolas" w:cs="Consolas"/>
+          <w:sz w:val="19"/>
+          <w:szCs w:val="19"/>
+        </w:rPr>
+        <w:tab/>
+      </w:r>
+      <w:r>
+        <w:rPr>
+          <w:rFonts w:ascii="Consolas" w:hAnsi="Consolas" w:cs="Consolas"/>
+          <w:sz w:val="19"/>
+          <w:szCs w:val="19"/>
+        </w:rPr>
+        <w:tab/>
+      </w:r>
+      <w:r>
+        <w:rPr>
+          <w:rFonts w:ascii="Consolas" w:hAnsi="Consolas" w:cs="Consolas"/>
+          <w:sz w:val="19"/>
+          <w:szCs w:val="19"/>
+        </w:rPr>
+        <w:tab/>
+      </w:r>
+      <w:r>
+        <w:rPr>
+          <w:rFonts w:ascii="Consolas" w:hAnsi="Consolas" w:cs="Consolas"/>
+          <w:sz w:val="19"/>
+          <w:szCs w:val="19"/>
+        </w:rPr>
+        <w:tab/>
+      </w:r>
+      <w:r>
+        <w:rPr>
+          <w:rFonts w:ascii="Consolas" w:hAnsi="Consolas" w:cs="Consolas"/>
+          <w:color w:val="FF00FF"/>
+          <w:sz w:val="19"/>
+          <w:szCs w:val="19"/>
+        </w:rPr>
+        <w:t>UPDATE</w:t>
+      </w:r>
+      <w:r>
+        <w:rPr>
+          <w:rFonts w:ascii="Consolas" w:hAnsi="Consolas" w:cs="Consolas"/>
+          <w:sz w:val="19"/>
+          <w:szCs w:val="19"/>
+        </w:rPr>
+        <w:t xml:space="preserve"> </w:t>
+      </w:r>
+      <w:proofErr w:type="spellStart"/>
+      <w:r>
+        <w:rPr>
+          <w:rFonts w:ascii="Consolas" w:hAnsi="Consolas" w:cs="Consolas"/>
+          <w:sz w:val="19"/>
+          <w:szCs w:val="19"/>
+        </w:rPr>
+        <w:t>Comments</w:t>
+      </w:r>
+      <w:proofErr w:type="spellEnd"/>
+    </w:p>
+    <w:p>
+      <w:pPr>
+        <w:autoSpaceDE w:val="0"/>
+        <w:autoSpaceDN w:val="0"/>
+        <w:adjustRightInd w:val="0"/>
+        <w:spacing w:after="0" w:line="240" w:lineRule="auto"/>
+        <w:rPr>
+          <w:rFonts w:ascii="Consolas" w:hAnsi="Consolas" w:cs="Consolas"/>
+          <w:sz w:val="19"/>
+          <w:szCs w:val="19"/>
+        </w:rPr>
+      </w:pPr>
+      <w:r>
+        <w:rPr>
+          <w:rFonts w:ascii="Consolas" w:hAnsi="Consolas" w:cs="Consolas"/>
+          <w:sz w:val="19"/>
+          <w:szCs w:val="19"/>
+        </w:rPr>
+        <w:tab/>
+      </w:r>
+      <w:r>
+        <w:rPr>
+          <w:rFonts w:ascii="Consolas" w:hAnsi="Consolas" w:cs="Consolas"/>
+          <w:sz w:val="19"/>
+          <w:szCs w:val="19"/>
+        </w:rPr>
+        <w:tab/>
+      </w:r>
+      <w:r>
+        <w:rPr>
+          <w:rFonts w:ascii="Consolas" w:hAnsi="Consolas" w:cs="Consolas"/>
+          <w:sz w:val="19"/>
+          <w:szCs w:val="19"/>
+        </w:rPr>
+        <w:tab/>
+      </w:r>
+      <w:r>
+        <w:rPr>
+          <w:rFonts w:ascii="Consolas" w:hAnsi="Consolas" w:cs="Consolas"/>
+          <w:sz w:val="19"/>
+          <w:szCs w:val="19"/>
+        </w:rPr>
+        <w:tab/>
+      </w:r>
+      <w:r>
+        <w:rPr>
+          <w:rFonts w:ascii="Consolas" w:hAnsi="Consolas" w:cs="Consolas"/>
+          <w:color w:val="0000FF"/>
+          <w:sz w:val="19"/>
+          <w:szCs w:val="19"/>
+        </w:rPr>
+        <w:t>SET</w:t>
+      </w:r>
+      <w:r>
+        <w:rPr>
+          <w:rFonts w:ascii="Consolas" w:hAnsi="Consolas" w:cs="Consolas"/>
+          <w:sz w:val="19"/>
+          <w:szCs w:val="19"/>
+        </w:rPr>
+        <w:t xml:space="preserve"> </w:t>
+      </w:r>
+      <w:proofErr w:type="spellStart"/>
+      <w:r>
+        <w:rPr>
+          <w:rFonts w:ascii="Consolas" w:hAnsi="Consolas" w:cs="Consolas"/>
+          <w:sz w:val="19"/>
+          <w:szCs w:val="19"/>
+        </w:rPr>
+        <w:t>IsDeleted</w:t>
+      </w:r>
+      <w:proofErr w:type="spellEnd"/>
+      <w:r>
+        <w:rPr>
+          <w:rFonts w:ascii="Consolas" w:hAnsi="Consolas" w:cs="Consolas"/>
+          <w:color w:val="808080"/>
+          <w:sz w:val="19"/>
+          <w:szCs w:val="19"/>
+        </w:rPr>
+        <w:t>=</w:t>
+      </w:r>
+      <w:r>
+        <w:rPr>
+          <w:rFonts w:ascii="Consolas" w:hAnsi="Consolas" w:cs="Consolas"/>
+          <w:sz w:val="19"/>
+          <w:szCs w:val="19"/>
+        </w:rPr>
+        <w:t>1</w:t>
+      </w:r>
+    </w:p>
+    <w:p>
+      <w:pPr>
+        <w:autoSpaceDE w:val="0"/>
+        <w:autoSpaceDN w:val="0"/>
+        <w:adjustRightInd w:val="0"/>
+        <w:spacing w:after="0" w:line="240" w:lineRule="auto"/>
+        <w:rPr>
+          <w:rFonts w:ascii="Consolas" w:hAnsi="Consolas" w:cs="Consolas"/>
+          <w:sz w:val="19"/>
+          <w:szCs w:val="19"/>
+        </w:rPr>
+      </w:pPr>
+      <w:r>
+        <w:rPr>
+          <w:rFonts w:ascii="Consolas" w:hAnsi="Consolas" w:cs="Consolas"/>
+          <w:sz w:val="19"/>
+          <w:szCs w:val="19"/>
+        </w:rPr>
+        <w:tab/>
+      </w:r>
+      <w:r>
+        <w:rPr>
+          <w:rFonts w:ascii="Consolas" w:hAnsi="Consolas" w:cs="Consolas"/>
+          <w:sz w:val="19"/>
+          <w:szCs w:val="19"/>
+        </w:rPr>
+        <w:tab/>
+      </w:r>
+      <w:r>
+        <w:rPr>
+          <w:rFonts w:ascii="Consolas" w:hAnsi="Consolas" w:cs="Consolas"/>
+          <w:sz w:val="19"/>
+          <w:szCs w:val="19"/>
+        </w:rPr>
+        <w:tab/>
+      </w:r>
+      <w:r>
+        <w:rPr>
+          <w:rFonts w:ascii="Consolas" w:hAnsi="Consolas" w:cs="Consolas"/>
+          <w:sz w:val="19"/>
+          <w:szCs w:val="19"/>
+        </w:rPr>
+        <w:tab/>
+      </w:r>
+      <w:r>
+        <w:rPr>
+          <w:rFonts w:ascii="Consolas" w:hAnsi="Consolas" w:cs="Consolas"/>
+          <w:color w:val="0000FF"/>
+          <w:sz w:val="19"/>
+          <w:szCs w:val="19"/>
+        </w:rPr>
+        <w:t>WHERE</w:t>
+      </w:r>
+      <w:r>
+        <w:rPr>
+          <w:rFonts w:ascii="Consolas" w:hAnsi="Consolas" w:cs="Consolas"/>
+          <w:sz w:val="19"/>
+          <w:szCs w:val="19"/>
+        </w:rPr>
+        <w:t xml:space="preserve"> </w:t>
+      </w:r>
+      <w:proofErr w:type="spellStart"/>
+      <w:r>
+        <w:rPr>
+          <w:rFonts w:ascii="Consolas" w:hAnsi="Consolas" w:cs="Consolas"/>
+          <w:sz w:val="19"/>
+          <w:szCs w:val="19"/>
+        </w:rPr>
+        <w:t>Id</w:t>
+      </w:r>
+      <w:proofErr w:type="spellEnd"/>
+      <w:r>
+        <w:rPr>
+          <w:rFonts w:ascii="Consolas" w:hAnsi="Consolas" w:cs="Consolas"/>
+          <w:sz w:val="19"/>
+          <w:szCs w:val="19"/>
+        </w:rPr>
+        <w:t xml:space="preserve"> </w:t>
+      </w:r>
+      <w:r>
+        <w:rPr>
+          <w:rFonts w:ascii="Consolas" w:hAnsi="Consolas" w:cs="Consolas"/>
+          <w:color w:val="808080"/>
+          <w:sz w:val="19"/>
+          <w:szCs w:val="19"/>
+        </w:rPr>
+        <w:t>IN</w:t>
+      </w:r>
+      <w:r>
+        <w:rPr>
+          <w:rFonts w:ascii="Consolas" w:hAnsi="Consolas" w:cs="Consolas"/>
+          <w:color w:val="0000FF"/>
+          <w:sz w:val="19"/>
+          <w:szCs w:val="19"/>
+        </w:rPr>
+        <w:t xml:space="preserve"> </w:t>
+      </w:r>
+      <w:r>
+        <w:rPr>
+          <w:rFonts w:ascii="Consolas" w:hAnsi="Consolas" w:cs="Consolas"/>
+          <w:color w:val="808080"/>
+          <w:sz w:val="19"/>
+          <w:szCs w:val="19"/>
+        </w:rPr>
+        <w:t>(</w:t>
+      </w:r>
+      <w:r>
+        <w:rPr>
+          <w:rFonts w:ascii="Consolas" w:hAnsi="Consolas" w:cs="Consolas"/>
+          <w:color w:val="0000FF"/>
+          <w:sz w:val="19"/>
+          <w:szCs w:val="19"/>
+        </w:rPr>
+        <w:t>SELECT</w:t>
+      </w:r>
+      <w:r>
+        <w:rPr>
+          <w:rFonts w:ascii="Consolas" w:hAnsi="Consolas" w:cs="Consolas"/>
+          <w:sz w:val="19"/>
+          <w:szCs w:val="19"/>
+        </w:rPr>
+        <w:t xml:space="preserve"> </w:t>
+      </w:r>
+      <w:proofErr w:type="spellStart"/>
+      <w:r>
+        <w:rPr>
+          <w:rFonts w:ascii="Consolas" w:hAnsi="Consolas" w:cs="Consolas"/>
+          <w:sz w:val="19"/>
+          <w:szCs w:val="19"/>
+        </w:rPr>
+        <w:t>Id</w:t>
+      </w:r>
+      <w:proofErr w:type="spellEnd"/>
+      <w:r>
+        <w:rPr>
+          <w:rFonts w:ascii="Consolas" w:hAnsi="Consolas" w:cs="Consolas"/>
+          <w:sz w:val="19"/>
+          <w:szCs w:val="19"/>
+        </w:rPr>
+        <w:t xml:space="preserve"> </w:t>
+      </w:r>
+      <w:r>
+        <w:rPr>
+          <w:rFonts w:ascii="Consolas" w:hAnsi="Consolas" w:cs="Consolas"/>
+          <w:color w:val="0000FF"/>
+          <w:sz w:val="19"/>
+          <w:szCs w:val="19"/>
+        </w:rPr>
+        <w:t>FROM</w:t>
+      </w:r>
+      <w:r>
+        <w:rPr>
+          <w:rFonts w:ascii="Consolas" w:hAnsi="Consolas" w:cs="Consolas"/>
+          <w:sz w:val="19"/>
+          <w:szCs w:val="19"/>
+        </w:rPr>
+        <w:t xml:space="preserve"> </w:t>
+      </w:r>
+      <w:proofErr w:type="spellStart"/>
+      <w:r>
+        <w:rPr>
+          <w:rFonts w:ascii="Consolas" w:hAnsi="Consolas" w:cs="Consolas"/>
+          <w:sz w:val="19"/>
+          <w:szCs w:val="19"/>
+        </w:rPr>
+        <w:t>UpperHierarchy</w:t>
+      </w:r>
+      <w:proofErr w:type="spellEnd"/>
+      <w:r>
+        <w:rPr>
+          <w:rFonts w:ascii="Consolas" w:hAnsi="Consolas" w:cs="Consolas"/>
+          <w:color w:val="808080"/>
+          <w:sz w:val="19"/>
+          <w:szCs w:val="19"/>
+        </w:rPr>
+        <w:t>)</w:t>
+      </w:r>
+    </w:p>
+    <w:p>
+      <w:pPr>
+        <w:autoSpaceDE w:val="0"/>
+        <w:autoSpaceDN w:val="0"/>
+        <w:adjustRightInd w:val="0"/>
+        <w:spacing w:after="0" w:line="240" w:lineRule="auto"/>
+        <w:rPr>
+          <w:rFonts w:ascii="Consolas" w:hAnsi="Consolas" w:cs="Consolas"/>
+          <w:sz w:val="19"/>
+          <w:szCs w:val="19"/>
+        </w:rPr>
+      </w:pPr>
+    </w:p>
+    <w:p>
+      <w:pPr>
+        <w:autoSpaceDE w:val="0"/>
+        <w:autoSpaceDN w:val="0"/>
+        <w:adjustRightInd w:val="0"/>
+        <w:spacing w:after="0" w:line="240" w:lineRule="auto"/>
+      </w:pPr>
+    </w:p>
     <w:sectPr>
       <w:pgSz w:w="12240" w:h="15840"/>
       <w:pgMar w:top="1417" w:right="1417" w:bottom="1417" w:left="1417" w:header="708" w:footer="708" w:gutter="0"/>

</xml_diff>